<commit_message>
SAD Goals and Constraints
Don't worry about the metadata, it's just eclipse.
</commit_message>
<xml_diff>
--- a/Documentation/SAD (template).docx
+++ b/Documentation/SAD (template).docx
@@ -1,6 +1,6 @@
 
 <file path=word/document.xml><?xml version="1.0" encoding="utf-8"?>
-<w:document xmlns:wpc="http://schemas.microsoft.com/office/word/2010/wordprocessingCanvas" xmlns:mc="http://schemas.openxmlformats.org/markup-compatibility/2006" xmlns:o="urn:schemas-microsoft-com:office:office" xmlns:r="http://schemas.openxmlformats.org/officeDocument/2006/relationships" xmlns:m="http://schemas.openxmlformats.org/officeDocument/2006/math" xmlns:v="urn:schemas-microsoft-com:vml" xmlns:wp14="http://schemas.microsoft.com/office/word/2010/wordprocessingDrawing" xmlns:wp="http://schemas.openxmlformats.org/drawingml/2006/wordprocessingDrawing" xmlns:w10="urn:schemas-microsoft-com:office:word" xmlns:w="http://schemas.openxmlformats.org/wordprocessingml/2006/main" xmlns:w14="http://schemas.microsoft.com/office/word/2010/wordml" xmlns:wpg="http://schemas.microsoft.com/office/word/2010/wordprocessingGroup" xmlns:wpi="http://schemas.microsoft.com/office/word/2010/wordprocessingInk" xmlns:wne="http://schemas.microsoft.com/office/word/2006/wordml" xmlns:wps="http://schemas.microsoft.com/office/word/2010/wordprocessingShape" mc:Ignorable="w14 wp14">
+<w:document xmlns:wpc="http://schemas.microsoft.com/office/word/2010/wordprocessingCanvas" xmlns:cx="http://schemas.microsoft.com/office/drawing/2014/chartex" xmlns:cx1="http://schemas.microsoft.com/office/drawing/2015/9/8/chartex" xmlns:cx2="http://schemas.microsoft.com/office/drawing/2015/10/21/chartex" xmlns:mc="http://schemas.openxmlformats.org/markup-compatibility/2006" xmlns:o="urn:schemas-microsoft-com:office:office" xmlns:r="http://schemas.openxmlformats.org/officeDocument/2006/relationships" xmlns:m="http://schemas.openxmlformats.org/officeDocument/2006/math" xmlns:v="urn:schemas-microsoft-com:vml" xmlns:wp14="http://schemas.microsoft.com/office/word/2010/wordprocessingDrawing" xmlns:wp="http://schemas.openxmlformats.org/drawingml/2006/wordprocessingDrawing" xmlns:w10="urn:schemas-microsoft-com:office:word" xmlns:w="http://schemas.openxmlformats.org/wordprocessingml/2006/main" xmlns:w14="http://schemas.microsoft.com/office/word/2010/wordml" xmlns:w15="http://schemas.microsoft.com/office/word/2012/wordml" xmlns:w16se="http://schemas.microsoft.com/office/word/2015/wordml/symex" xmlns:wpg="http://schemas.microsoft.com/office/word/2010/wordprocessingGroup" xmlns:wpi="http://schemas.microsoft.com/office/word/2010/wordprocessingInk" xmlns:wne="http://schemas.microsoft.com/office/word/2006/wordml" xmlns:wps="http://schemas.microsoft.com/office/word/2010/wordprocessingShape" mc:Ignorable="w14 w15 w16se wp14">
   <w:body>
     <w:sdt>
       <w:sdtPr>
@@ -537,7 +537,6 @@
       <w:tblPr>
         <w:tblW w:w="0" w:type="auto"/>
         <w:jc w:val="right"/>
-        <w:tblInd w:w="1368" w:type="dxa"/>
         <w:tblLook w:val="01E0" w:firstRow="1" w:lastRow="1" w:firstColumn="1" w:lastColumn="1" w:noHBand="0" w:noVBand="0"/>
       </w:tblPr>
       <w:tblGrid>
@@ -1924,18 +1923,7 @@
                 <w:noProof/>
                 <w:lang w:val="en-GB"/>
               </w:rPr>
-              <w:t>Functional requireme</w:t>
-            </w:r>
-            <w:bookmarkStart w:id="0" w:name="_GoBack"/>
-            <w:bookmarkEnd w:id="0"/>
-            <w:r>
-              <w:rPr>
-                <w:rStyle w:val="Hyperlink"/>
-                <w:rFonts w:eastAsia="Times New Roman"/>
-                <w:noProof/>
-                <w:lang w:val="en-GB"/>
-              </w:rPr>
-              <w:t>nts (Use case view)</w:t>
+              <w:t>Functional requirements (Use case view)</w:t>
             </w:r>
             <w:r>
               <w:rPr>
@@ -3243,7 +3231,7 @@
           <w:szCs w:val="24"/>
         </w:rPr>
       </w:pPr>
-      <w:bookmarkStart w:id="1" w:name="_Toc437439092"/>
+      <w:bookmarkStart w:id="0" w:name="_Toc437439092"/>
       <w:r>
         <w:rPr>
           <w:rFonts w:asciiTheme="minorHAnsi" w:hAnsiTheme="minorHAnsi"/>
@@ -3254,7 +3242,7 @@
         <w:lastRenderedPageBreak/>
         <w:t>Introduction</w:t>
       </w:r>
-      <w:bookmarkEnd w:id="1"/>
+      <w:bookmarkEnd w:id="0"/>
     </w:p>
     <w:p>
       <w:pPr>
@@ -3295,7 +3283,7 @@
           <w:szCs w:val="24"/>
         </w:rPr>
       </w:pPr>
-      <w:bookmarkStart w:id="2" w:name="_Toc437439093"/>
+      <w:bookmarkStart w:id="1" w:name="_Toc437439093"/>
       <w:r>
         <w:rPr>
           <w:rFonts w:asciiTheme="minorHAnsi" w:hAnsiTheme="minorHAnsi"/>
@@ -3305,7 +3293,7 @@
         </w:rPr>
         <w:t>Purpose</w:t>
       </w:r>
-      <w:bookmarkEnd w:id="2"/>
+      <w:bookmarkEnd w:id="1"/>
     </w:p>
     <w:p>
       <w:pPr>
@@ -3350,7 +3338,7 @@
           <w:lang w:val="en-GB"/>
         </w:rPr>
       </w:pPr>
-      <w:bookmarkStart w:id="3" w:name="_Toc437439094"/>
+      <w:bookmarkStart w:id="2" w:name="_Toc437439094"/>
       <w:r>
         <w:rPr>
           <w:rFonts w:asciiTheme="minorHAnsi" w:eastAsia="Times New Roman" w:hAnsiTheme="minorHAnsi"/>
@@ -3361,7 +3349,7 @@
         </w:rPr>
         <w:t>Scope</w:t>
       </w:r>
-      <w:bookmarkEnd w:id="3"/>
+      <w:bookmarkEnd w:id="2"/>
     </w:p>
     <w:p>
       <w:pPr>
@@ -3406,7 +3394,7 @@
           <w:lang w:val="en-GB"/>
         </w:rPr>
       </w:pPr>
-      <w:bookmarkStart w:id="4" w:name="_Toc437439095"/>
+      <w:bookmarkStart w:id="3" w:name="_Toc437439095"/>
       <w:r>
         <w:rPr>
           <w:rFonts w:asciiTheme="minorHAnsi" w:eastAsia="Times New Roman" w:hAnsiTheme="minorHAnsi"/>
@@ -3447,7 +3435,7 @@
         </w:rPr>
         <w:t>bbreviations</w:t>
       </w:r>
-      <w:bookmarkEnd w:id="4"/>
+      <w:bookmarkEnd w:id="3"/>
     </w:p>
     <w:p>
       <w:pPr>
@@ -3629,7 +3617,7 @@
           <w:lang w:val="en-GB"/>
         </w:rPr>
       </w:pPr>
-      <w:bookmarkStart w:id="5" w:name="_Toc437439096"/>
+      <w:bookmarkStart w:id="4" w:name="_Toc437439096"/>
       <w:r>
         <w:rPr>
           <w:rFonts w:asciiTheme="minorHAnsi" w:eastAsia="Times New Roman" w:hAnsiTheme="minorHAnsi"/>
@@ -3661,7 +3649,7 @@
         </w:rPr>
         <w:t>epresentation</w:t>
       </w:r>
-      <w:bookmarkEnd w:id="5"/>
+      <w:bookmarkEnd w:id="4"/>
       <w:r>
         <w:rPr>
           <w:rFonts w:asciiTheme="minorHAnsi" w:eastAsia="Times New Roman" w:hAnsiTheme="minorHAnsi"/>
@@ -3814,6 +3802,7 @@
           <w:noProof/>
           <w:sz w:val="24"/>
           <w:szCs w:val="24"/>
+          <w:lang w:val="en-CA" w:eastAsia="en-CA"/>
         </w:rPr>
         <w:drawing>
           <wp:inline distT="0" distB="0" distL="0" distR="0" wp14:anchorId="597E647D" wp14:editId="60E1EE6B">
@@ -3833,7 +3822,7 @@
                     </pic:cNvPicPr>
                   </pic:nvPicPr>
                   <pic:blipFill>
-                    <a:blip r:embed="rId9">
+                    <a:blip r:embed="rId8">
                       <a:extLst>
                         <a:ext uri="{28A0092B-C50C-407E-A947-70E740481C1C}">
                           <a14:useLocalDpi xmlns:a14="http://schemas.microsoft.com/office/drawing/2010/main" val="0"/>
@@ -3879,8 +3868,8 @@
           <w:lang w:val="en-GB"/>
         </w:rPr>
       </w:pPr>
-      <w:bookmarkStart w:id="6" w:name="_Ref353552055"/>
-      <w:bookmarkStart w:id="7" w:name="_Toc353551167"/>
+      <w:bookmarkStart w:id="5" w:name="_Ref353552055"/>
+      <w:bookmarkStart w:id="6" w:name="_Toc353551167"/>
       <w:r>
         <w:rPr>
           <w:rFonts w:cs="Arial"/>
@@ -3942,18 +3931,18 @@
         </w:rPr>
         <w:fldChar w:fldCharType="end"/>
       </w:r>
+      <w:bookmarkEnd w:id="5"/>
+      <w:r>
+        <w:rPr>
+          <w:rFonts w:cs="Arial"/>
+          <w:b w:val="0"/>
+          <w:color w:val="000000" w:themeColor="text1"/>
+          <w:sz w:val="24"/>
+          <w:szCs w:val="24"/>
+        </w:rPr>
+        <w:t>: The 4+1 view model.</w:t>
+      </w:r>
       <w:bookmarkEnd w:id="6"/>
-      <w:r>
-        <w:rPr>
-          <w:rFonts w:cs="Arial"/>
-          <w:b w:val="0"/>
-          <w:color w:val="000000" w:themeColor="text1"/>
-          <w:sz w:val="24"/>
-          <w:szCs w:val="24"/>
-        </w:rPr>
-        <w:t>: The 4+1 view model.</w:t>
-      </w:r>
-      <w:bookmarkEnd w:id="7"/>
     </w:p>
     <w:p>
       <w:pPr>
@@ -4542,7 +4531,8 @@
           <w:lang w:val="en-GB"/>
         </w:rPr>
       </w:pPr>
-      <w:bookmarkStart w:id="8" w:name="_Toc437439097"/>
+      <w:bookmarkStart w:id="7" w:name="_Toc437439097"/>
+      <w:bookmarkStart w:id="8" w:name="_GoBack"/>
       <w:r>
         <w:rPr>
           <w:rFonts w:asciiTheme="minorHAnsi" w:eastAsia="Times New Roman" w:hAnsiTheme="minorHAnsi"/>
@@ -4572,10 +4562,31 @@
           <w:szCs w:val="24"/>
           <w:lang w:val="en-GB"/>
         </w:rPr>
-        <w:t>goals and constrains</w:t>
-      </w:r>
-      <w:bookmarkEnd w:id="8"/>
-    </w:p>
+        <w:t>goals and constrain</w:t>
+      </w:r>
+      <w:r>
+        <w:rPr>
+          <w:rFonts w:asciiTheme="minorHAnsi" w:eastAsia="Times New Roman" w:hAnsiTheme="minorHAnsi"/>
+          <w:color w:val="000000" w:themeColor="text1"/>
+          <w:sz w:val="24"/>
+          <w:szCs w:val="24"/>
+          <w:lang w:val="en-GB"/>
+        </w:rPr>
+        <w:t>t</w:t>
+      </w:r>
+      <w:r>
+        <w:rPr>
+          <w:rFonts w:asciiTheme="minorHAnsi" w:eastAsia="Times New Roman" w:hAnsiTheme="minorHAnsi"/>
+          <w:color w:val="000000" w:themeColor="text1"/>
+          <w:sz w:val="24"/>
+          <w:szCs w:val="24"/>
+          <w:lang w:val="en-GB"/>
+        </w:rPr>
+        <w:t>s</w:t>
+      </w:r>
+      <w:bookmarkEnd w:id="7"/>
+    </w:p>
+    <w:bookmarkEnd w:id="8"/>
     <w:p>
       <w:pPr>
         <w:spacing w:after="0" w:line="360" w:lineRule="auto"/>
@@ -7422,8 +7433,8 @@
       </w:pPr>
     </w:p>
     <w:sectPr>
-      <w:headerReference w:type="default" r:id="rId10"/>
-      <w:footerReference w:type="default" r:id="rId11"/>
+      <w:headerReference w:type="default" r:id="rId9"/>
+      <w:footerReference w:type="default" r:id="rId10"/>
       <w:pgSz w:w="12240" w:h="15840"/>
       <w:pgMar w:top="1440" w:right="1440" w:bottom="1440" w:left="1440" w:header="720" w:footer="720" w:gutter="0"/>
       <w:pgNumType w:start="0"/>
@@ -7436,7 +7447,7 @@
 </file>
 
 <file path=word/endnotes.xml><?xml version="1.0" encoding="utf-8"?>
-<w:endnotes xmlns:wpc="http://schemas.microsoft.com/office/word/2010/wordprocessingCanvas" xmlns:mc="http://schemas.openxmlformats.org/markup-compatibility/2006" xmlns:o="urn:schemas-microsoft-com:office:office" xmlns:r="http://schemas.openxmlformats.org/officeDocument/2006/relationships" xmlns:m="http://schemas.openxmlformats.org/officeDocument/2006/math" xmlns:v="urn:schemas-microsoft-com:vml" xmlns:wp14="http://schemas.microsoft.com/office/word/2010/wordprocessingDrawing" xmlns:wp="http://schemas.openxmlformats.org/drawingml/2006/wordprocessingDrawing" xmlns:w10="urn:schemas-microsoft-com:office:word" xmlns:w="http://schemas.openxmlformats.org/wordprocessingml/2006/main" xmlns:w14="http://schemas.microsoft.com/office/word/2010/wordml" xmlns:wpg="http://schemas.microsoft.com/office/word/2010/wordprocessingGroup" xmlns:wpi="http://schemas.microsoft.com/office/word/2010/wordprocessingInk" xmlns:wne="http://schemas.microsoft.com/office/word/2006/wordml" xmlns:wps="http://schemas.microsoft.com/office/word/2010/wordprocessingShape" mc:Ignorable="w14 wp14">
+<w:endnotes xmlns:wpc="http://schemas.microsoft.com/office/word/2010/wordprocessingCanvas" xmlns:cx="http://schemas.microsoft.com/office/drawing/2014/chartex" xmlns:cx1="http://schemas.microsoft.com/office/drawing/2015/9/8/chartex" xmlns:cx2="http://schemas.microsoft.com/office/drawing/2015/10/21/chartex" xmlns:mc="http://schemas.openxmlformats.org/markup-compatibility/2006" xmlns:o="urn:schemas-microsoft-com:office:office" xmlns:r="http://schemas.openxmlformats.org/officeDocument/2006/relationships" xmlns:m="http://schemas.openxmlformats.org/officeDocument/2006/math" xmlns:v="urn:schemas-microsoft-com:vml" xmlns:wp14="http://schemas.microsoft.com/office/word/2010/wordprocessingDrawing" xmlns:wp="http://schemas.openxmlformats.org/drawingml/2006/wordprocessingDrawing" xmlns:w10="urn:schemas-microsoft-com:office:word" xmlns:w="http://schemas.openxmlformats.org/wordprocessingml/2006/main" xmlns:w14="http://schemas.microsoft.com/office/word/2010/wordml" xmlns:w15="http://schemas.microsoft.com/office/word/2012/wordml" xmlns:w16se="http://schemas.microsoft.com/office/word/2015/wordml/symex" xmlns:wpg="http://schemas.microsoft.com/office/word/2010/wordprocessingGroup" xmlns:wpi="http://schemas.microsoft.com/office/word/2010/wordprocessingInk" xmlns:wne="http://schemas.microsoft.com/office/word/2006/wordml" xmlns:wps="http://schemas.microsoft.com/office/word/2010/wordprocessingShape" mc:Ignorable="w14 w15 w16se wp14">
   <w:endnote w:type="separator" w:id="-1">
     <w:p>
       <w:pPr>
@@ -7461,7 +7472,7 @@
 </file>
 
 <file path=word/footer1.xml><?xml version="1.0" encoding="utf-8"?>
-<w:ftr xmlns:wpc="http://schemas.microsoft.com/office/word/2010/wordprocessingCanvas" xmlns:mc="http://schemas.openxmlformats.org/markup-compatibility/2006" xmlns:o="urn:schemas-microsoft-com:office:office" xmlns:r="http://schemas.openxmlformats.org/officeDocument/2006/relationships" xmlns:m="http://schemas.openxmlformats.org/officeDocument/2006/math" xmlns:v="urn:schemas-microsoft-com:vml" xmlns:wp14="http://schemas.microsoft.com/office/word/2010/wordprocessingDrawing" xmlns:wp="http://schemas.openxmlformats.org/drawingml/2006/wordprocessingDrawing" xmlns:w10="urn:schemas-microsoft-com:office:word" xmlns:w="http://schemas.openxmlformats.org/wordprocessingml/2006/main" xmlns:w14="http://schemas.microsoft.com/office/word/2010/wordml" xmlns:wpg="http://schemas.microsoft.com/office/word/2010/wordprocessingGroup" xmlns:wpi="http://schemas.microsoft.com/office/word/2010/wordprocessingInk" xmlns:wne="http://schemas.microsoft.com/office/word/2006/wordml" xmlns:wps="http://schemas.microsoft.com/office/word/2010/wordprocessingShape" mc:Ignorable="w14 wp14">
+<w:ftr xmlns:wpc="http://schemas.microsoft.com/office/word/2010/wordprocessingCanvas" xmlns:cx="http://schemas.microsoft.com/office/drawing/2014/chartex" xmlns:cx1="http://schemas.microsoft.com/office/drawing/2015/9/8/chartex" xmlns:cx2="http://schemas.microsoft.com/office/drawing/2015/10/21/chartex" xmlns:mc="http://schemas.openxmlformats.org/markup-compatibility/2006" xmlns:o="urn:schemas-microsoft-com:office:office" xmlns:r="http://schemas.openxmlformats.org/officeDocument/2006/relationships" xmlns:m="http://schemas.openxmlformats.org/officeDocument/2006/math" xmlns:v="urn:schemas-microsoft-com:vml" xmlns:wp14="http://schemas.microsoft.com/office/word/2010/wordprocessingDrawing" xmlns:wp="http://schemas.openxmlformats.org/drawingml/2006/wordprocessingDrawing" xmlns:w10="urn:schemas-microsoft-com:office:word" xmlns:w="http://schemas.openxmlformats.org/wordprocessingml/2006/main" xmlns:w14="http://schemas.microsoft.com/office/word/2010/wordml" xmlns:w15="http://schemas.microsoft.com/office/word/2012/wordml" xmlns:w16se="http://schemas.microsoft.com/office/word/2015/wordml/symex" xmlns:wpg="http://schemas.microsoft.com/office/word/2010/wordprocessingGroup" xmlns:wpi="http://schemas.microsoft.com/office/word/2010/wordprocessingInk" xmlns:wne="http://schemas.microsoft.com/office/word/2006/wordml" xmlns:wps="http://schemas.microsoft.com/office/word/2010/wordprocessingShape" mc:Ignorable="w14 w15 w16se wp14">
   <w:sdt>
     <w:sdtPr>
       <w:id w:val="1053348481"/>
@@ -7521,7 +7532,7 @@
                 <w:bCs/>
                 <w:noProof/>
               </w:rPr>
-              <w:t>9</w:t>
+              <w:t>8</w:t>
             </w:r>
             <w:r>
               <w:rPr>
@@ -7591,7 +7602,7 @@
 </file>
 
 <file path=word/footnotes.xml><?xml version="1.0" encoding="utf-8"?>
-<w:footnotes xmlns:wpc="http://schemas.microsoft.com/office/word/2010/wordprocessingCanvas" xmlns:mc="http://schemas.openxmlformats.org/markup-compatibility/2006" xmlns:o="urn:schemas-microsoft-com:office:office" xmlns:r="http://schemas.openxmlformats.org/officeDocument/2006/relationships" xmlns:m="http://schemas.openxmlformats.org/officeDocument/2006/math" xmlns:v="urn:schemas-microsoft-com:vml" xmlns:wp14="http://schemas.microsoft.com/office/word/2010/wordprocessingDrawing" xmlns:wp="http://schemas.openxmlformats.org/drawingml/2006/wordprocessingDrawing" xmlns:w10="urn:schemas-microsoft-com:office:word" xmlns:w="http://schemas.openxmlformats.org/wordprocessingml/2006/main" xmlns:w14="http://schemas.microsoft.com/office/word/2010/wordml" xmlns:wpg="http://schemas.microsoft.com/office/word/2010/wordprocessingGroup" xmlns:wpi="http://schemas.microsoft.com/office/word/2010/wordprocessingInk" xmlns:wne="http://schemas.microsoft.com/office/word/2006/wordml" xmlns:wps="http://schemas.microsoft.com/office/word/2010/wordprocessingShape" mc:Ignorable="w14 wp14">
+<w:footnotes xmlns:wpc="http://schemas.microsoft.com/office/word/2010/wordprocessingCanvas" xmlns:cx="http://schemas.microsoft.com/office/drawing/2014/chartex" xmlns:cx1="http://schemas.microsoft.com/office/drawing/2015/9/8/chartex" xmlns:cx2="http://schemas.microsoft.com/office/drawing/2015/10/21/chartex" xmlns:mc="http://schemas.openxmlformats.org/markup-compatibility/2006" xmlns:o="urn:schemas-microsoft-com:office:office" xmlns:r="http://schemas.openxmlformats.org/officeDocument/2006/relationships" xmlns:m="http://schemas.openxmlformats.org/officeDocument/2006/math" xmlns:v="urn:schemas-microsoft-com:vml" xmlns:wp14="http://schemas.microsoft.com/office/word/2010/wordprocessingDrawing" xmlns:wp="http://schemas.openxmlformats.org/drawingml/2006/wordprocessingDrawing" xmlns:w10="urn:schemas-microsoft-com:office:word" xmlns:w="http://schemas.openxmlformats.org/wordprocessingml/2006/main" xmlns:w14="http://schemas.microsoft.com/office/word/2010/wordml" xmlns:w15="http://schemas.microsoft.com/office/word/2012/wordml" xmlns:w16se="http://schemas.microsoft.com/office/word/2015/wordml/symex" xmlns:wpg="http://schemas.microsoft.com/office/word/2010/wordprocessingGroup" xmlns:wpi="http://schemas.microsoft.com/office/word/2010/wordprocessingInk" xmlns:wne="http://schemas.microsoft.com/office/word/2006/wordml" xmlns:wps="http://schemas.microsoft.com/office/word/2010/wordprocessingShape" mc:Ignorable="w14 w15 w16se wp14">
   <w:footnote w:type="separator" w:id="-1">
     <w:p>
       <w:pPr>
@@ -7616,7 +7627,7 @@
 </file>
 
 <file path=word/header1.xml><?xml version="1.0" encoding="utf-8"?>
-<w:hdr xmlns:wpc="http://schemas.microsoft.com/office/word/2010/wordprocessingCanvas" xmlns:mc="http://schemas.openxmlformats.org/markup-compatibility/2006" xmlns:o="urn:schemas-microsoft-com:office:office" xmlns:r="http://schemas.openxmlformats.org/officeDocument/2006/relationships" xmlns:m="http://schemas.openxmlformats.org/officeDocument/2006/math" xmlns:v="urn:schemas-microsoft-com:vml" xmlns:wp14="http://schemas.microsoft.com/office/word/2010/wordprocessingDrawing" xmlns:wp="http://schemas.openxmlformats.org/drawingml/2006/wordprocessingDrawing" xmlns:w10="urn:schemas-microsoft-com:office:word" xmlns:w="http://schemas.openxmlformats.org/wordprocessingml/2006/main" xmlns:w14="http://schemas.microsoft.com/office/word/2010/wordml" xmlns:wpg="http://schemas.microsoft.com/office/word/2010/wordprocessingGroup" xmlns:wpi="http://schemas.microsoft.com/office/word/2010/wordprocessingInk" xmlns:wne="http://schemas.microsoft.com/office/word/2006/wordml" xmlns:wps="http://schemas.microsoft.com/office/word/2010/wordprocessingShape" mc:Ignorable="w14 wp14">
+<w:hdr xmlns:wpc="http://schemas.microsoft.com/office/word/2010/wordprocessingCanvas" xmlns:cx="http://schemas.microsoft.com/office/drawing/2014/chartex" xmlns:cx1="http://schemas.microsoft.com/office/drawing/2015/9/8/chartex" xmlns:cx2="http://schemas.microsoft.com/office/drawing/2015/10/21/chartex" xmlns:mc="http://schemas.openxmlformats.org/markup-compatibility/2006" xmlns:o="urn:schemas-microsoft-com:office:office" xmlns:r="http://schemas.openxmlformats.org/officeDocument/2006/relationships" xmlns:m="http://schemas.openxmlformats.org/officeDocument/2006/math" xmlns:v="urn:schemas-microsoft-com:vml" xmlns:wp14="http://schemas.microsoft.com/office/word/2010/wordprocessingDrawing" xmlns:wp="http://schemas.openxmlformats.org/drawingml/2006/wordprocessingDrawing" xmlns:w10="urn:schemas-microsoft-com:office:word" xmlns:w="http://schemas.openxmlformats.org/wordprocessingml/2006/main" xmlns:w14="http://schemas.microsoft.com/office/word/2010/wordml" xmlns:w15="http://schemas.microsoft.com/office/word/2012/wordml" xmlns:w16se="http://schemas.microsoft.com/office/word/2015/wordml/symex" xmlns:wpg="http://schemas.microsoft.com/office/word/2010/wordprocessingGroup" xmlns:wpi="http://schemas.microsoft.com/office/word/2010/wordprocessingInk" xmlns:wne="http://schemas.microsoft.com/office/word/2006/wordml" xmlns:wps="http://schemas.microsoft.com/office/word/2010/wordprocessingShape" mc:Ignorable="w14 w15 w16se wp14">
   <w:tbl>
     <w:tblPr>
       <w:tblW w:w="9558" w:type="dxa"/>
@@ -7827,8 +7838,8 @@
 </file>
 
 <file path=word/numbering.xml><?xml version="1.0" encoding="utf-8"?>
-<w:numbering xmlns:wpc="http://schemas.microsoft.com/office/word/2010/wordprocessingCanvas" xmlns:mc="http://schemas.openxmlformats.org/markup-compatibility/2006" xmlns:o="urn:schemas-microsoft-com:office:office" xmlns:r="http://schemas.openxmlformats.org/officeDocument/2006/relationships" xmlns:m="http://schemas.openxmlformats.org/officeDocument/2006/math" xmlns:v="urn:schemas-microsoft-com:vml" xmlns:wp14="http://schemas.microsoft.com/office/word/2010/wordprocessingDrawing" xmlns:wp="http://schemas.openxmlformats.org/drawingml/2006/wordprocessingDrawing" xmlns:w10="urn:schemas-microsoft-com:office:word" xmlns:w="http://schemas.openxmlformats.org/wordprocessingml/2006/main" xmlns:w14="http://schemas.microsoft.com/office/word/2010/wordml" xmlns:wpg="http://schemas.microsoft.com/office/word/2010/wordprocessingGroup" xmlns:wpi="http://schemas.microsoft.com/office/word/2010/wordprocessingInk" xmlns:wne="http://schemas.microsoft.com/office/word/2006/wordml" xmlns:wps="http://schemas.microsoft.com/office/word/2010/wordprocessingShape" mc:Ignorable="w14 wp14">
-  <w:abstractNum w:abstractNumId="0">
+<w:numbering xmlns:wpc="http://schemas.microsoft.com/office/word/2010/wordprocessingCanvas" xmlns:cx="http://schemas.microsoft.com/office/drawing/2014/chartex" xmlns:cx1="http://schemas.microsoft.com/office/drawing/2015/9/8/chartex" xmlns:cx2="http://schemas.microsoft.com/office/drawing/2015/10/21/chartex" xmlns:mc="http://schemas.openxmlformats.org/markup-compatibility/2006" xmlns:o="urn:schemas-microsoft-com:office:office" xmlns:r="http://schemas.openxmlformats.org/officeDocument/2006/relationships" xmlns:m="http://schemas.openxmlformats.org/officeDocument/2006/math" xmlns:v="urn:schemas-microsoft-com:vml" xmlns:wp14="http://schemas.microsoft.com/office/word/2010/wordprocessingDrawing" xmlns:wp="http://schemas.openxmlformats.org/drawingml/2006/wordprocessingDrawing" xmlns:w10="urn:schemas-microsoft-com:office:word" xmlns:w="http://schemas.openxmlformats.org/wordprocessingml/2006/main" xmlns:w14="http://schemas.microsoft.com/office/word/2010/wordml" xmlns:w15="http://schemas.microsoft.com/office/word/2012/wordml" xmlns:w16se="http://schemas.microsoft.com/office/word/2015/wordml/symex" xmlns:wpg="http://schemas.microsoft.com/office/word/2010/wordprocessingGroup" xmlns:wpi="http://schemas.microsoft.com/office/word/2010/wordprocessingInk" xmlns:wne="http://schemas.microsoft.com/office/word/2006/wordml" xmlns:wps="http://schemas.microsoft.com/office/word/2010/wordprocessingShape" mc:Ignorable="w14 w15 w16se wp14">
+  <w:abstractNum w:abstractNumId="0" w15:restartNumberingAfterBreak="0">
     <w:nsid w:val="144A054B"/>
     <w:multiLevelType w:val="hybridMultilevel"/>
     <w:tmpl w:val="78DAB762"/>
@@ -7917,7 +7928,7 @@
       </w:pPr>
     </w:lvl>
   </w:abstractNum>
-  <w:abstractNum w:abstractNumId="1">
+  <w:abstractNum w:abstractNumId="1" w15:restartNumberingAfterBreak="0">
     <w:nsid w:val="1DC36EB3"/>
     <w:multiLevelType w:val="hybridMultilevel"/>
     <w:tmpl w:val="590A319A"/>
@@ -8030,7 +8041,7 @@
       </w:rPr>
     </w:lvl>
   </w:abstractNum>
-  <w:abstractNum w:abstractNumId="2">
+  <w:abstractNum w:abstractNumId="2" w15:restartNumberingAfterBreak="0">
     <w:nsid w:val="37434649"/>
     <w:multiLevelType w:val="hybridMultilevel"/>
     <w:tmpl w:val="626C5406"/>
@@ -8143,7 +8154,7 @@
       </w:rPr>
     </w:lvl>
   </w:abstractNum>
-  <w:abstractNum w:abstractNumId="3">
+  <w:abstractNum w:abstractNumId="3" w15:restartNumberingAfterBreak="0">
     <w:nsid w:val="38D21F15"/>
     <w:multiLevelType w:val="hybridMultilevel"/>
     <w:tmpl w:val="284AEEEA"/>
@@ -8256,7 +8267,7 @@
       </w:rPr>
     </w:lvl>
   </w:abstractNum>
-  <w:abstractNum w:abstractNumId="4">
+  <w:abstractNum w:abstractNumId="4" w15:restartNumberingAfterBreak="0">
     <w:nsid w:val="48BE5AF8"/>
     <w:multiLevelType w:val="hybridMultilevel"/>
     <w:tmpl w:val="718215B6"/>
@@ -8369,7 +8380,7 @@
       </w:rPr>
     </w:lvl>
   </w:abstractNum>
-  <w:abstractNum w:abstractNumId="5">
+  <w:abstractNum w:abstractNumId="5" w15:restartNumberingAfterBreak="0">
     <w:nsid w:val="537F7F5A"/>
     <w:multiLevelType w:val="hybridMultilevel"/>
     <w:tmpl w:val="CE1240FA"/>
@@ -8458,7 +8469,7 @@
       </w:pPr>
     </w:lvl>
   </w:abstractNum>
-  <w:abstractNum w:abstractNumId="6">
+  <w:abstractNum w:abstractNumId="6" w15:restartNumberingAfterBreak="0">
     <w:nsid w:val="6EAD395D"/>
     <w:multiLevelType w:val="hybridMultilevel"/>
     <w:tmpl w:val="12D4B914"/>
@@ -8547,7 +8558,7 @@
       </w:pPr>
     </w:lvl>
   </w:abstractNum>
-  <w:abstractNum w:abstractNumId="7">
+  <w:abstractNum w:abstractNumId="7" w15:restartNumberingAfterBreak="0">
     <w:nsid w:val="703C7868"/>
     <w:multiLevelType w:val="hybridMultilevel"/>
     <w:tmpl w:val="E7F89270"/>
@@ -8633,7 +8644,7 @@
       </w:pPr>
     </w:lvl>
   </w:abstractNum>
-  <w:abstractNum w:abstractNumId="8">
+  <w:abstractNum w:abstractNumId="8" w15:restartNumberingAfterBreak="0">
     <w:nsid w:val="721D1BBF"/>
     <w:multiLevelType w:val="hybridMultilevel"/>
     <w:tmpl w:val="24FAFF9A"/>
@@ -8777,7 +8788,7 @@
 </file>
 
 <file path=word/styles.xml><?xml version="1.0" encoding="utf-8"?>
-<w:styles xmlns:mc="http://schemas.openxmlformats.org/markup-compatibility/2006" xmlns:r="http://schemas.openxmlformats.org/officeDocument/2006/relationships" xmlns:w="http://schemas.openxmlformats.org/wordprocessingml/2006/main" xmlns:w14="http://schemas.microsoft.com/office/word/2010/wordml" mc:Ignorable="w14">
+<w:styles xmlns:mc="http://schemas.openxmlformats.org/markup-compatibility/2006" xmlns:r="http://schemas.openxmlformats.org/officeDocument/2006/relationships" xmlns:w="http://schemas.openxmlformats.org/wordprocessingml/2006/main" xmlns:w14="http://schemas.microsoft.com/office/word/2010/wordml" xmlns:w15="http://schemas.microsoft.com/office/word/2012/wordml" xmlns:w16se="http://schemas.microsoft.com/office/word/2015/wordml/symex" mc:Ignorable="w14 w15 w16se">
   <w:docDefaults>
     <w:rPrDefault>
       <w:rPr>
@@ -8793,684 +8804,379 @@
       </w:pPr>
     </w:pPrDefault>
   </w:docDefaults>
-  <w:latentStyles w:defLockedState="0" w:defUIPriority="99" w:defSemiHidden="1" w:defUnhideWhenUsed="1" w:defQFormat="0" w:count="267">
-    <w:lsdException w:name="Normal" w:semiHidden="0" w:uiPriority="0" w:unhideWhenUsed="0" w:qFormat="1"/>
-    <w:lsdException w:name="heading 1" w:semiHidden="0" w:uiPriority="9" w:unhideWhenUsed="0" w:qFormat="1"/>
-    <w:lsdException w:name="heading 2" w:uiPriority="9" w:qFormat="1"/>
-    <w:lsdException w:name="heading 3" w:uiPriority="9" w:qFormat="1"/>
-    <w:lsdException w:name="heading 4" w:uiPriority="9" w:qFormat="1"/>
-    <w:lsdException w:name="heading 5" w:uiPriority="9" w:qFormat="1"/>
-    <w:lsdException w:name="heading 6" w:uiPriority="9" w:qFormat="1"/>
-    <w:lsdException w:name="heading 7" w:uiPriority="9" w:qFormat="1"/>
-    <w:lsdException w:name="heading 8" w:uiPriority="9" w:qFormat="1"/>
-    <w:lsdException w:name="heading 9" w:uiPriority="9" w:qFormat="1"/>
-    <w:lsdException w:name="toc 1" w:uiPriority="39"/>
-    <w:lsdException w:name="toc 2" w:uiPriority="39"/>
-    <w:lsdException w:name="toc 3" w:uiPriority="39"/>
-    <w:lsdException w:name="toc 4" w:uiPriority="39"/>
-    <w:lsdException w:name="toc 5" w:uiPriority="39"/>
-    <w:lsdException w:name="toc 6" w:uiPriority="39"/>
-    <w:lsdException w:name="toc 7" w:uiPriority="39"/>
-    <w:lsdException w:name="toc 8" w:uiPriority="39"/>
-    <w:lsdException w:name="toc 9" w:uiPriority="39"/>
-    <w:lsdException w:name="caption" w:uiPriority="35" w:qFormat="1"/>
-    <w:lsdException w:name="Title" w:semiHidden="0" w:uiPriority="10" w:unhideWhenUsed="0" w:qFormat="1"/>
-    <w:lsdException w:name="Default Paragraph Font" w:uiPriority="1"/>
-    <w:lsdException w:name="Subtitle" w:semiHidden="0" w:uiPriority="11" w:unhideWhenUsed="0" w:qFormat="1"/>
-    <w:lsdException w:name="Strong" w:semiHidden="0" w:uiPriority="22" w:unhideWhenUsed="0" w:qFormat="1"/>
-    <w:lsdException w:name="Emphasis" w:semiHidden="0" w:uiPriority="20" w:unhideWhenUsed="0" w:qFormat="1"/>
-    <w:lsdException w:name="Table Grid" w:semiHidden="0" w:uiPriority="59" w:unhideWhenUsed="0"/>
-    <w:lsdException w:name="Placeholder Text" w:unhideWhenUsed="0"/>
-    <w:lsdException w:name="No Spacing" w:semiHidden="0" w:uiPriority="1" w:unhideWhenUsed="0" w:qFormat="1"/>
-    <w:lsdException w:name="Light Shading" w:semiHidden="0" w:uiPriority="60" w:unhideWhenUsed="0"/>
-    <w:lsdException w:name="Light List" w:semiHidden="0" w:uiPriority="61" w:unhideWhenUsed="0"/>
-    <w:lsdException w:name="Light Grid" w:semiHidden="0" w:uiPriority="62" w:unhideWhenUsed="0"/>
-    <w:lsdException w:name="Medium Shading 1" w:semiHidden="0" w:uiPriority="63" w:unhideWhenUsed="0"/>
-    <w:lsdException w:name="Medium Shading 2" w:semiHidden="0" w:uiPriority="64" w:unhideWhenUsed="0"/>
-    <w:lsdException w:name="Medium List 1" w:semiHidden="0" w:uiPriority="65" w:unhideWhenUsed="0"/>
-    <w:lsdException w:name="Medium List 2" w:semiHidden="0" w:uiPriority="66" w:unhideWhenUsed="0"/>
-    <w:lsdException w:name="Medium Grid 1" w:semiHidden="0" w:uiPriority="67" w:unhideWhenUsed="0"/>
-    <w:lsdException w:name="Medium Grid 2" w:semiHidden="0" w:uiPriority="68" w:unhideWhenUsed="0"/>
-    <w:lsdException w:name="Medium Grid 3" w:semiHidden="0" w:uiPriority="69" w:unhideWhenUsed="0"/>
-    <w:lsdException w:name="Dark List" w:semiHidden="0" w:uiPriority="70" w:unhideWhenUsed="0"/>
-    <w:lsdException w:name="Colorful Shading" w:semiHidden="0" w:uiPriority="71" w:unhideWhenUsed="0"/>
-    <w:lsdException w:name="Colorful List" w:semiHidden="0" w:uiPriority="72" w:unhideWhenUsed="0"/>
-    <w:lsdException w:name="Colorful Grid" w:semiHidden="0" w:uiPriority="73" w:unhideWhenUsed="0"/>
-    <w:lsdException w:name="Light Shading Accent 1" w:semiHidden="0" w:uiPriority="60" w:unhideWhenUsed="0"/>
-    <w:lsdException w:name="Light List Accent 1" w:semiHidden="0" w:uiPriority="61" w:unhideWhenUsed="0"/>
-    <w:lsdException w:name="Light Grid Accent 1" w:semiHidden="0" w:uiPriority="62" w:unhideWhenUsed="0"/>
-    <w:lsdException w:name="Medium Shading 1 Accent 1" w:semiHidden="0" w:uiPriority="63" w:unhideWhenUsed="0"/>
-    <w:lsdException w:name="Medium Shading 2 Accent 1" w:semiHidden="0" w:uiPriority="64" w:unhideWhenUsed="0"/>
-    <w:lsdException w:name="Medium List 1 Accent 1" w:semiHidden="0" w:uiPriority="65" w:unhideWhenUsed="0"/>
-    <w:lsdException w:name="Revision" w:unhideWhenUsed="0"/>
-    <w:lsdException w:name="List Paragraph" w:semiHidden="0" w:uiPriority="34" w:unhideWhenUsed="0" w:qFormat="1"/>
-    <w:lsdException w:name="Quote" w:semiHidden="0" w:uiPriority="29" w:unhideWhenUsed="0" w:qFormat="1"/>
-    <w:lsdException w:name="Intense Quote" w:semiHidden="0" w:uiPriority="30" w:unhideWhenUsed="0" w:qFormat="1"/>
-    <w:lsdException w:name="Medium List 2 Accent 1" w:semiHidden="0" w:uiPriority="66" w:unhideWhenUsed="0"/>
-    <w:lsdException w:name="Medium Grid 1 Accent 1" w:semiHidden="0" w:uiPriority="67" w:unhideWhenUsed="0"/>
-    <w:lsdException w:name="Medium Grid 2 Accent 1" w:semiHidden="0" w:uiPriority="68" w:unhideWhenUsed="0"/>
-    <w:lsdException w:name="Medium Grid 3 Accent 1" w:semiHidden="0" w:uiPriority="69" w:unhideWhenUsed="0"/>
-    <w:lsdException w:name="Dark List Accent 1" w:semiHidden="0" w:uiPriority="70" w:unhideWhenUsed="0"/>
-    <w:lsdException w:name="Colorful Shading Accent 1" w:semiHidden="0" w:uiPriority="71" w:unhideWhenUsed="0"/>
-    <w:lsdException w:name="Colorful List Accent 1" w:semiHidden="0" w:uiPriority="72" w:unhideWhenUsed="0"/>
-    <w:lsdException w:name="Colorful Grid Accent 1" w:semiHidden="0" w:uiPriority="73" w:unhideWhenUsed="0"/>
-    <w:lsdException w:name="Light Shading Accent 2" w:semiHidden="0" w:uiPriority="60" w:unhideWhenUsed="0"/>
-    <w:lsdException w:name="Light List Accent 2" w:semiHidden="0" w:uiPriority="61" w:unhideWhenUsed="0"/>
-    <w:lsdException w:name="Light Grid Accent 2" w:semiHidden="0" w:uiPriority="62" w:unhideWhenUsed="0"/>
-    <w:lsdException w:name="Medium Shading 1 Accent 2" w:semiHidden="0" w:uiPriority="63" w:unhideWhenUsed="0"/>
-    <w:lsdException w:name="Medium Shading 2 Accent 2" w:semiHidden="0" w:uiPriority="64" w:unhideWhenUsed="0"/>
-    <w:lsdException w:name="Medium List 1 Accent 2" w:semiHidden="0" w:uiPriority="65" w:unhideWhenUsed="0"/>
-    <w:lsdException w:name="Medium List 2 Accent 2" w:semiHidden="0" w:uiPriority="66" w:unhideWhenUsed="0"/>
-    <w:lsdException w:name="Medium Grid 1 Accent 2" w:semiHidden="0" w:uiPriority="67" w:unhideWhenUsed="0"/>
-    <w:lsdException w:name="Medium Grid 2 Accent 2" w:semiHidden="0" w:uiPriority="68" w:unhideWhenUsed="0"/>
-    <w:lsdException w:name="Medium Grid 3 Accent 2" w:semiHidden="0" w:uiPriority="69" w:unhideWhenUsed="0"/>
-    <w:lsdException w:name="Dark List Accent 2" w:semiHidden="0" w:uiPriority="70" w:unhideWhenUsed="0"/>
-    <w:lsdException w:name="Colorful Shading Accent 2" w:semiHidden="0" w:uiPriority="71" w:unhideWhenUsed="0"/>
-    <w:lsdException w:name="Colorful List Accent 2" w:semiHidden="0" w:uiPriority="72" w:unhideWhenUsed="0"/>
-    <w:lsdException w:name="Colorful Grid Accent 2" w:semiHidden="0" w:uiPriority="73" w:unhideWhenUsed="0"/>
-    <w:lsdException w:name="Light Shading Accent 3" w:semiHidden="0" w:uiPriority="60" w:unhideWhenUsed="0"/>
-    <w:lsdException w:name="Light List Accent 3" w:semiHidden="0" w:uiPriority="61" w:unhideWhenUsed="0"/>
-    <w:lsdException w:name="Light Grid Accent 3" w:semiHidden="0" w:uiPriority="62" w:unhideWhenUsed="0"/>
-    <w:lsdException w:name="Medium Shading 1 Accent 3" w:semiHidden="0" w:uiPriority="63" w:unhideWhenUsed="0"/>
-    <w:lsdException w:name="Medium Shading 2 Accent 3" w:semiHidden="0" w:uiPriority="64" w:unhideWhenUsed="0"/>
-    <w:lsdException w:name="Medium List 1 Accent 3" w:semiHidden="0" w:uiPriority="65" w:unhideWhenUsed="0"/>
-    <w:lsdException w:name="Medium List 2 Accent 3" w:semiHidden="0" w:uiPriority="66" w:unhideWhenUsed="0"/>
-    <w:lsdException w:name="Medium Grid 1 Accent 3" w:semiHidden="0" w:uiPriority="67" w:unhideWhenUsed="0"/>
-    <w:lsdException w:name="Medium Grid 2 Accent 3" w:semiHidden="0" w:uiPriority="68" w:unhideWhenUsed="0"/>
-    <w:lsdException w:name="Medium Grid 3 Accent 3" w:semiHidden="0" w:uiPriority="69" w:unhideWhenUsed="0"/>
-    <w:lsdException w:name="Dark List Accent 3" w:semiHidden="0" w:uiPriority="70" w:unhideWhenUsed="0"/>
-    <w:lsdException w:name="Colorful Shading Accent 3" w:semiHidden="0" w:uiPriority="71" w:unhideWhenUsed="0"/>
-    <w:lsdException w:name="Colorful List Accent 3" w:semiHidden="0" w:uiPriority="72" w:unhideWhenUsed="0"/>
-    <w:lsdException w:name="Colorful Grid Accent 3" w:semiHidden="0" w:uiPriority="73" w:unhideWhenUsed="0"/>
-    <w:lsdException w:name="Light Shading Accent 4" w:semiHidden="0" w:uiPriority="60" w:unhideWhenUsed="0"/>
-    <w:lsdException w:name="Light List Accent 4" w:semiHidden="0" w:uiPriority="61" w:unhideWhenUsed="0"/>
-    <w:lsdException w:name="Light Grid Accent 4" w:semiHidden="0" w:uiPriority="62" w:unhideWhenUsed="0"/>
-    <w:lsdException w:name="Medium Shading 1 Accent 4" w:semiHidden="0" w:uiPriority="63" w:unhideWhenUsed="0"/>
-    <w:lsdException w:name="Medium Shading 2 Accent 4" w:semiHidden="0" w:uiPriority="64" w:unhideWhenUsed="0"/>
-    <w:lsdException w:name="Medium List 1 Accent 4" w:semiHidden="0" w:uiPriority="65" w:unhideWhenUsed="0"/>
-    <w:lsdException w:name="Medium List 2 Accent 4" w:semiHidden="0" w:uiPriority="66" w:unhideWhenUsed="0"/>
-    <w:lsdException w:name="Medium Grid 1 Accent 4" w:semiHidden="0" w:uiPriority="67" w:unhideWhenUsed="0"/>
-    <w:lsdException w:name="Medium Grid 2 Accent 4" w:semiHidden="0" w:uiPriority="68" w:unhideWhenUsed="0"/>
-    <w:lsdException w:name="Medium Grid 3 Accent 4" w:semiHidden="0" w:uiPriority="69" w:unhideWhenUsed="0"/>
-    <w:lsdException w:name="Dark List Accent 4" w:semiHidden="0" w:uiPriority="70" w:unhideWhenUsed="0"/>
-    <w:lsdException w:name="Colorful Shading Accent 4" w:semiHidden="0" w:uiPriority="71" w:unhideWhenUsed="0"/>
-    <w:lsdException w:name="Colorful List Accent 4" w:semiHidden="0" w:uiPriority="72" w:unhideWhenUsed="0"/>
-    <w:lsdException w:name="Colorful Grid Accent 4" w:semiHidden="0" w:uiPriority="73" w:unhideWhenUsed="0"/>
-    <w:lsdException w:name="Light Shading Accent 5" w:semiHidden="0" w:uiPriority="60" w:unhideWhenUsed="0"/>
-    <w:lsdException w:name="Light List Accent 5" w:semiHidden="0" w:uiPriority="61" w:unhideWhenUsed="0"/>
-    <w:lsdException w:name="Light Grid Accent 5" w:semiHidden="0" w:uiPriority="62" w:unhideWhenUsed="0"/>
-    <w:lsdException w:name="Medium Shading 1 Accent 5" w:semiHidden="0" w:uiPriority="63" w:unhideWhenUsed="0"/>
-    <w:lsdException w:name="Medium Shading 2 Accent 5" w:semiHidden="0" w:uiPriority="64" w:unhideWhenUsed="0"/>
-    <w:lsdException w:name="Medium List 1 Accent 5" w:semiHidden="0" w:uiPriority="65" w:unhideWhenUsed="0"/>
-    <w:lsdException w:name="Medium List 2 Accent 5" w:semiHidden="0" w:uiPriority="66" w:unhideWhenUsed="0"/>
-    <w:lsdException w:name="Medium Grid 1 Accent 5" w:semiHidden="0" w:uiPriority="67" w:unhideWhenUsed="0"/>
-    <w:lsdException w:name="Medium Grid 2 Accent 5" w:semiHidden="0" w:uiPriority="68" w:unhideWhenUsed="0"/>
-    <w:lsdException w:name="Medium Grid 3 Accent 5" w:semiHidden="0" w:uiPriority="69" w:unhideWhenUsed="0"/>
-    <w:lsdException w:name="Dark List Accent 5" w:semiHidden="0" w:uiPriority="70" w:unhideWhenUsed="0"/>
-    <w:lsdException w:name="Colorful Shading Accent 5" w:semiHidden="0" w:uiPriority="71" w:unhideWhenUsed="0"/>
-    <w:lsdException w:name="Colorful List Accent 5" w:semiHidden="0" w:uiPriority="72" w:unhideWhenUsed="0"/>
-    <w:lsdException w:name="Colorful Grid Accent 5" w:semiHidden="0" w:uiPriority="73" w:unhideWhenUsed="0"/>
-    <w:lsdException w:name="Light Shading Accent 6" w:semiHidden="0" w:uiPriority="60" w:unhideWhenUsed="0"/>
-    <w:lsdException w:name="Light List Accent 6" w:semiHidden="0" w:uiPriority="61" w:unhideWhenUsed="0"/>
-    <w:lsdException w:name="Light Grid Accent 6" w:semiHidden="0" w:uiPriority="62" w:unhideWhenUsed="0"/>
-    <w:lsdException w:name="Medium Shading 1 Accent 6" w:semiHidden="0" w:uiPriority="63" w:unhideWhenUsed="0"/>
-    <w:lsdException w:name="Medium Shading 2 Accent 6" w:semiHidden="0" w:uiPriority="64" w:unhideWhenUsed="0"/>
-    <w:lsdException w:name="Medium List 1 Accent 6" w:semiHidden="0" w:uiPriority="65" w:unhideWhenUsed="0"/>
-    <w:lsdException w:name="Medium List 2 Accent 6" w:semiHidden="0" w:uiPriority="66" w:unhideWhenUsed="0"/>
-    <w:lsdException w:name="Medium Grid 1 Accent 6" w:semiHidden="0" w:uiPriority="67" w:unhideWhenUsed="0"/>
-    <w:lsdException w:name="Medium Grid 2 Accent 6" w:semiHidden="0" w:uiPriority="68" w:unhideWhenUsed="0"/>
-    <w:lsdException w:name="Medium Grid 3 Accent 6" w:semiHidden="0" w:uiPriority="69" w:unhideWhenUsed="0"/>
-    <w:lsdException w:name="Dark List Accent 6" w:semiHidden="0" w:uiPriority="70" w:unhideWhenUsed="0"/>
-    <w:lsdException w:name="Colorful Shading Accent 6" w:semiHidden="0" w:uiPriority="71" w:unhideWhenUsed="0"/>
-    <w:lsdException w:name="Colorful List Accent 6" w:semiHidden="0" w:uiPriority="72" w:unhideWhenUsed="0"/>
-    <w:lsdException w:name="Colorful Grid Accent 6" w:semiHidden="0" w:uiPriority="73" w:unhideWhenUsed="0"/>
-    <w:lsdException w:name="Subtle Emphasis" w:semiHidden="0" w:uiPriority="19" w:unhideWhenUsed="0" w:qFormat="1"/>
-    <w:lsdException w:name="Intense Emphasis" w:semiHidden="0" w:uiPriority="21" w:unhideWhenUsed="0" w:qFormat="1"/>
-    <w:lsdException w:name="Subtle Reference" w:semiHidden="0" w:uiPriority="31" w:unhideWhenUsed="0" w:qFormat="1"/>
-    <w:lsdException w:name="Intense Reference" w:semiHidden="0" w:uiPriority="32" w:unhideWhenUsed="0" w:qFormat="1"/>
-    <w:lsdException w:name="Book Title" w:semiHidden="0" w:uiPriority="33" w:unhideWhenUsed="0" w:qFormat="1"/>
-    <w:lsdException w:name="Bibliography" w:uiPriority="37"/>
-    <w:lsdException w:name="TOC Heading" w:uiPriority="39" w:qFormat="1"/>
-  </w:latentStyles>
-  <w:style w:type="paragraph" w:default="1" w:styleId="Normal">
-    <w:name w:val="Normal"/>
-    <w:qFormat/>
-  </w:style>
-  <w:style w:type="paragraph" w:styleId="Heading1">
-    <w:name w:val="heading 1"/>
-    <w:basedOn w:val="Normal"/>
-    <w:next w:val="Normal"/>
-    <w:link w:val="Heading1Char"/>
-    <w:uiPriority w:val="9"/>
-    <w:qFormat/>
-    <w:rsid w:val="003050DF"/>
-    <w:pPr>
-      <w:keepNext/>
-      <w:keepLines/>
-      <w:spacing w:before="480" w:after="0"/>
-      <w:outlineLvl w:val="0"/>
-    </w:pPr>
-    <w:rPr>
-      <w:rFonts w:asciiTheme="majorHAnsi" w:eastAsiaTheme="majorEastAsia" w:hAnsiTheme="majorHAnsi" w:cstheme="majorBidi"/>
-      <w:b/>
-      <w:bCs/>
-      <w:color w:val="365F91" w:themeColor="accent1" w:themeShade="BF"/>
-      <w:sz w:val="28"/>
-      <w:szCs w:val="28"/>
-    </w:rPr>
-  </w:style>
-  <w:style w:type="paragraph" w:styleId="Heading2">
-    <w:name w:val="heading 2"/>
-    <w:basedOn w:val="Normal"/>
-    <w:next w:val="Normal"/>
-    <w:link w:val="Heading2Char"/>
-    <w:uiPriority w:val="9"/>
-    <w:unhideWhenUsed/>
-    <w:qFormat/>
-    <w:rsid w:val="003050DF"/>
-    <w:pPr>
-      <w:keepNext/>
-      <w:keepLines/>
-      <w:spacing w:before="200" w:after="0"/>
-      <w:outlineLvl w:val="1"/>
-    </w:pPr>
-    <w:rPr>
-      <w:rFonts w:asciiTheme="majorHAnsi" w:eastAsiaTheme="majorEastAsia" w:hAnsiTheme="majorHAnsi" w:cstheme="majorBidi"/>
-      <w:b/>
-      <w:bCs/>
-      <w:color w:val="4F81BD" w:themeColor="accent1"/>
-      <w:sz w:val="26"/>
-      <w:szCs w:val="26"/>
-    </w:rPr>
-  </w:style>
-  <w:style w:type="character" w:default="1" w:styleId="DefaultParagraphFont">
-    <w:name w:val="Default Paragraph Font"/>
-    <w:uiPriority w:val="1"/>
-    <w:semiHidden/>
-    <w:unhideWhenUsed/>
-  </w:style>
-  <w:style w:type="table" w:default="1" w:styleId="TableNormal">
-    <w:name w:val="Normal Table"/>
-    <w:uiPriority w:val="99"/>
-    <w:semiHidden/>
-    <w:unhideWhenUsed/>
-    <w:tblPr>
-      <w:tblInd w:w="0" w:type="dxa"/>
-      <w:tblCellMar>
-        <w:top w:w="0" w:type="dxa"/>
-        <w:left w:w="108" w:type="dxa"/>
-        <w:bottom w:w="0" w:type="dxa"/>
-        <w:right w:w="108" w:type="dxa"/>
-      </w:tblCellMar>
-    </w:tblPr>
-  </w:style>
-  <w:style w:type="numbering" w:default="1" w:styleId="NoList">
-    <w:name w:val="No List"/>
-    <w:uiPriority w:val="99"/>
-    <w:semiHidden/>
-    <w:unhideWhenUsed/>
-  </w:style>
-  <w:style w:type="paragraph" w:styleId="Header">
-    <w:name w:val="header"/>
-    <w:basedOn w:val="Normal"/>
-    <w:link w:val="HeaderChar"/>
-    <w:uiPriority w:val="99"/>
-    <w:unhideWhenUsed/>
-    <w:rsid w:val="00E449DB"/>
-    <w:pPr>
-      <w:tabs>
-        <w:tab w:val="center" w:pos="4680"/>
-        <w:tab w:val="right" w:pos="9360"/>
-      </w:tabs>
-      <w:spacing w:after="0" w:line="240" w:lineRule="auto"/>
-    </w:pPr>
-  </w:style>
-  <w:style w:type="character" w:customStyle="1" w:styleId="HeaderChar">
-    <w:name w:val="Header Char"/>
-    <w:basedOn w:val="DefaultParagraphFont"/>
-    <w:link w:val="Header"/>
-    <w:uiPriority w:val="99"/>
-    <w:rsid w:val="00E449DB"/>
-  </w:style>
-  <w:style w:type="paragraph" w:styleId="Footer">
-    <w:name w:val="footer"/>
-    <w:basedOn w:val="Normal"/>
-    <w:link w:val="FooterChar"/>
-    <w:uiPriority w:val="99"/>
-    <w:unhideWhenUsed/>
-    <w:rsid w:val="00E449DB"/>
-    <w:pPr>
-      <w:tabs>
-        <w:tab w:val="center" w:pos="4680"/>
-        <w:tab w:val="right" w:pos="9360"/>
-      </w:tabs>
-      <w:spacing w:after="0" w:line="240" w:lineRule="auto"/>
-    </w:pPr>
-  </w:style>
-  <w:style w:type="character" w:customStyle="1" w:styleId="FooterChar">
-    <w:name w:val="Footer Char"/>
-    <w:basedOn w:val="DefaultParagraphFont"/>
-    <w:link w:val="Footer"/>
-    <w:uiPriority w:val="99"/>
-    <w:rsid w:val="00E449DB"/>
-  </w:style>
-  <w:style w:type="paragraph" w:styleId="BalloonText">
-    <w:name w:val="Balloon Text"/>
-    <w:basedOn w:val="Normal"/>
-    <w:link w:val="BalloonTextChar"/>
-    <w:uiPriority w:val="99"/>
-    <w:semiHidden/>
-    <w:unhideWhenUsed/>
-    <w:rsid w:val="00E449DB"/>
-    <w:pPr>
-      <w:spacing w:after="0" w:line="240" w:lineRule="auto"/>
-    </w:pPr>
-    <w:rPr>
-      <w:rFonts w:ascii="Tahoma" w:hAnsi="Tahoma" w:cs="Tahoma"/>
-      <w:sz w:val="16"/>
-      <w:szCs w:val="16"/>
-    </w:rPr>
-  </w:style>
-  <w:style w:type="character" w:customStyle="1" w:styleId="BalloonTextChar">
-    <w:name w:val="Balloon Text Char"/>
-    <w:basedOn w:val="DefaultParagraphFont"/>
-    <w:link w:val="BalloonText"/>
-    <w:uiPriority w:val="99"/>
-    <w:semiHidden/>
-    <w:rsid w:val="00E449DB"/>
-    <w:rPr>
-      <w:rFonts w:ascii="Tahoma" w:hAnsi="Tahoma" w:cs="Tahoma"/>
-      <w:sz w:val="16"/>
-      <w:szCs w:val="16"/>
-    </w:rPr>
-  </w:style>
-  <w:style w:type="character" w:customStyle="1" w:styleId="Heading1Char">
-    <w:name w:val="Heading 1 Char"/>
-    <w:basedOn w:val="DefaultParagraphFont"/>
-    <w:link w:val="Heading1"/>
-    <w:uiPriority w:val="9"/>
-    <w:rsid w:val="003050DF"/>
-    <w:rPr>
-      <w:rFonts w:asciiTheme="majorHAnsi" w:eastAsiaTheme="majorEastAsia" w:hAnsiTheme="majorHAnsi" w:cstheme="majorBidi"/>
-      <w:b/>
-      <w:bCs/>
-      <w:color w:val="365F91" w:themeColor="accent1" w:themeShade="BF"/>
-      <w:sz w:val="28"/>
-      <w:szCs w:val="28"/>
-    </w:rPr>
-  </w:style>
-  <w:style w:type="paragraph" w:styleId="TOCHeading">
-    <w:name w:val="TOC Heading"/>
-    <w:basedOn w:val="Heading1"/>
-    <w:next w:val="Normal"/>
-    <w:uiPriority w:val="39"/>
-    <w:semiHidden/>
-    <w:unhideWhenUsed/>
-    <w:qFormat/>
-    <w:rsid w:val="003050DF"/>
-    <w:pPr>
-      <w:outlineLvl w:val="9"/>
-    </w:pPr>
-    <w:rPr>
-      <w:lang w:eastAsia="ja-JP"/>
-    </w:rPr>
-  </w:style>
-  <w:style w:type="character" w:customStyle="1" w:styleId="Heading2Char">
-    <w:name w:val="Heading 2 Char"/>
-    <w:basedOn w:val="DefaultParagraphFont"/>
-    <w:link w:val="Heading2"/>
-    <w:uiPriority w:val="9"/>
-    <w:rsid w:val="003050DF"/>
-    <w:rPr>
-      <w:rFonts w:asciiTheme="majorHAnsi" w:eastAsiaTheme="majorEastAsia" w:hAnsiTheme="majorHAnsi" w:cstheme="majorBidi"/>
-      <w:b/>
-      <w:bCs/>
-      <w:color w:val="4F81BD" w:themeColor="accent1"/>
-      <w:sz w:val="26"/>
-      <w:szCs w:val="26"/>
-    </w:rPr>
-  </w:style>
-  <w:style w:type="paragraph" w:styleId="TOC1">
-    <w:name w:val="toc 1"/>
-    <w:basedOn w:val="Normal"/>
-    <w:next w:val="Normal"/>
-    <w:autoRedefine/>
-    <w:uiPriority w:val="39"/>
-    <w:unhideWhenUsed/>
-    <w:rsid w:val="003050DF"/>
-    <w:pPr>
-      <w:spacing w:after="100"/>
-    </w:pPr>
-  </w:style>
-  <w:style w:type="paragraph" w:styleId="TOC2">
-    <w:name w:val="toc 2"/>
-    <w:basedOn w:val="Normal"/>
-    <w:next w:val="Normal"/>
-    <w:autoRedefine/>
-    <w:uiPriority w:val="39"/>
-    <w:unhideWhenUsed/>
-    <w:rsid w:val="003050DF"/>
-    <w:pPr>
-      <w:spacing w:after="100"/>
-      <w:ind w:left="220"/>
-    </w:pPr>
-  </w:style>
-  <w:style w:type="character" w:styleId="Hyperlink">
-    <w:name w:val="Hyperlink"/>
-    <w:basedOn w:val="DefaultParagraphFont"/>
-    <w:uiPriority w:val="99"/>
-    <w:unhideWhenUsed/>
-    <w:rsid w:val="003050DF"/>
-    <w:rPr>
-      <w:color w:val="0000FF" w:themeColor="hyperlink"/>
-      <w:u w:val="single"/>
-    </w:rPr>
-  </w:style>
-  <w:style w:type="paragraph" w:styleId="Caption">
-    <w:name w:val="caption"/>
-    <w:basedOn w:val="Normal"/>
-    <w:next w:val="Normal"/>
-    <w:uiPriority w:val="35"/>
-    <w:unhideWhenUsed/>
-    <w:qFormat/>
-    <w:rsid w:val="00772665"/>
-    <w:pPr>
-      <w:spacing w:line="240" w:lineRule="auto"/>
-    </w:pPr>
-    <w:rPr>
-      <w:b/>
-      <w:bCs/>
-      <w:color w:val="4F81BD" w:themeColor="accent1"/>
-      <w:sz w:val="18"/>
-      <w:szCs w:val="18"/>
-    </w:rPr>
-  </w:style>
-  <w:style w:type="paragraph" w:styleId="TableofFigures">
-    <w:name w:val="table of figures"/>
-    <w:basedOn w:val="Normal"/>
-    <w:next w:val="Normal"/>
-    <w:uiPriority w:val="99"/>
-    <w:unhideWhenUsed/>
-    <w:rsid w:val="00806D89"/>
-    <w:pPr>
-      <w:spacing w:after="0"/>
-    </w:pPr>
-  </w:style>
-  <w:style w:type="table" w:styleId="TableGrid">
-    <w:name w:val="Table Grid"/>
-    <w:basedOn w:val="TableNormal"/>
-    <w:uiPriority w:val="59"/>
-    <w:rsid w:val="0066371D"/>
-    <w:pPr>
-      <w:spacing w:after="0" w:line="240" w:lineRule="auto"/>
-    </w:pPr>
-    <w:tblPr>
-      <w:tblBorders>
-        <w:top w:val="single" w:sz="4" w:space="0" w:color="auto"/>
-        <w:left w:val="single" w:sz="4" w:space="0" w:color="auto"/>
-        <w:bottom w:val="single" w:sz="4" w:space="0" w:color="auto"/>
-        <w:right w:val="single" w:sz="4" w:space="0" w:color="auto"/>
-        <w:insideH w:val="single" w:sz="4" w:space="0" w:color="auto"/>
-        <w:insideV w:val="single" w:sz="4" w:space="0" w:color="auto"/>
-      </w:tblBorders>
-    </w:tblPr>
-  </w:style>
-  <w:style w:type="paragraph" w:customStyle="1" w:styleId="ByLine">
-    <w:name w:val="ByLine"/>
-    <w:basedOn w:val="Title"/>
-    <w:rsid w:val="00D0043E"/>
-    <w:pPr>
-      <w:pBdr>
-        <w:bottom w:val="none" w:sz="0" w:space="0" w:color="auto"/>
-      </w:pBdr>
-      <w:spacing w:before="240" w:after="720"/>
-      <w:contextualSpacing w:val="0"/>
-      <w:jc w:val="right"/>
-    </w:pPr>
-    <w:rPr>
-      <w:rFonts w:ascii="Arial" w:eastAsia="Times New Roman" w:hAnsi="Arial" w:cs="Arial"/>
-      <w:b/>
-      <w:bCs/>
-      <w:color w:val="auto"/>
-      <w:spacing w:val="0"/>
-      <w:sz w:val="28"/>
-      <w:szCs w:val="28"/>
-      <w:lang w:val="en-CA" w:bidi="he-IL"/>
-    </w:rPr>
-  </w:style>
-  <w:style w:type="paragraph" w:styleId="Title">
-    <w:name w:val="Title"/>
-    <w:basedOn w:val="Normal"/>
-    <w:next w:val="Normal"/>
-    <w:link w:val="TitleChar"/>
-    <w:uiPriority w:val="10"/>
-    <w:qFormat/>
-    <w:rsid w:val="00D0043E"/>
-    <w:pPr>
-      <w:pBdr>
-        <w:bottom w:val="single" w:sz="8" w:space="4" w:color="4F81BD" w:themeColor="accent1"/>
-      </w:pBdr>
-      <w:spacing w:after="300" w:line="240" w:lineRule="auto"/>
-      <w:contextualSpacing/>
-    </w:pPr>
-    <w:rPr>
-      <w:rFonts w:asciiTheme="majorHAnsi" w:eastAsiaTheme="majorEastAsia" w:hAnsiTheme="majorHAnsi" w:cstheme="majorBidi"/>
-      <w:color w:val="17365D" w:themeColor="text2" w:themeShade="BF"/>
-      <w:spacing w:val="5"/>
-      <w:kern w:val="28"/>
-      <w:sz w:val="52"/>
-      <w:szCs w:val="52"/>
-    </w:rPr>
-  </w:style>
-  <w:style w:type="character" w:customStyle="1" w:styleId="TitleChar">
-    <w:name w:val="Title Char"/>
-    <w:basedOn w:val="DefaultParagraphFont"/>
-    <w:link w:val="Title"/>
-    <w:uiPriority w:val="10"/>
-    <w:rsid w:val="00D0043E"/>
-    <w:rPr>
-      <w:rFonts w:asciiTheme="majorHAnsi" w:eastAsiaTheme="majorEastAsia" w:hAnsiTheme="majorHAnsi" w:cstheme="majorBidi"/>
-      <w:color w:val="17365D" w:themeColor="text2" w:themeShade="BF"/>
-      <w:spacing w:val="5"/>
-      <w:kern w:val="28"/>
-      <w:sz w:val="52"/>
-      <w:szCs w:val="52"/>
-    </w:rPr>
-  </w:style>
-  <w:style w:type="paragraph" w:styleId="NoSpacing">
-    <w:name w:val="No Spacing"/>
-    <w:link w:val="NoSpacingChar"/>
-    <w:uiPriority w:val="1"/>
-    <w:qFormat/>
-    <w:rsid w:val="003819AD"/>
-    <w:pPr>
-      <w:spacing w:after="0" w:line="240" w:lineRule="auto"/>
-    </w:pPr>
-    <w:rPr>
-      <w:rFonts w:eastAsiaTheme="minorEastAsia"/>
-      <w:lang w:eastAsia="ja-JP"/>
-    </w:rPr>
-  </w:style>
-  <w:style w:type="character" w:customStyle="1" w:styleId="NoSpacingChar">
-    <w:name w:val="No Spacing Char"/>
-    <w:basedOn w:val="DefaultParagraphFont"/>
-    <w:link w:val="NoSpacing"/>
-    <w:uiPriority w:val="1"/>
-    <w:rsid w:val="003819AD"/>
-    <w:rPr>
-      <w:rFonts w:eastAsiaTheme="minorEastAsia"/>
-      <w:lang w:eastAsia="ja-JP"/>
-    </w:rPr>
-  </w:style>
-  <w:style w:type="paragraph" w:styleId="ListParagraph">
-    <w:name w:val="List Paragraph"/>
-    <w:basedOn w:val="Normal"/>
-    <w:uiPriority w:val="34"/>
-    <w:qFormat/>
-    <w:rsid w:val="001B5FB4"/>
-    <w:pPr>
-      <w:ind w:left="720"/>
-      <w:contextualSpacing/>
-    </w:pPr>
-  </w:style>
-</w:styles>
-</file>
-
-<file path=word/stylesWithEffects.xml><?xml version="1.0" encoding="utf-8"?>
-<w:styles xmlns:wpc="http://schemas.microsoft.com/office/word/2010/wordprocessingCanvas" xmlns:mc="http://schemas.openxmlformats.org/markup-compatibility/2006" xmlns:o="urn:schemas-microsoft-com:office:office" xmlns:r="http://schemas.openxmlformats.org/officeDocument/2006/relationships" xmlns:m="http://schemas.openxmlformats.org/officeDocument/2006/math" xmlns:v="urn:schemas-microsoft-com:vml" xmlns:wp14="http://schemas.microsoft.com/office/word/2010/wordprocessingDrawing" xmlns:wp="http://schemas.openxmlformats.org/drawingml/2006/wordprocessingDrawing" xmlns:w10="urn:schemas-microsoft-com:office:word" xmlns:w="http://schemas.openxmlformats.org/wordprocessingml/2006/main" xmlns:w14="http://schemas.microsoft.com/office/word/2010/wordml" xmlns:wpg="http://schemas.microsoft.com/office/word/2010/wordprocessingGroup" xmlns:wpi="http://schemas.microsoft.com/office/word/2010/wordprocessingInk" xmlns:wne="http://schemas.microsoft.com/office/word/2006/wordml" xmlns:wps="http://schemas.microsoft.com/office/word/2010/wordprocessingShape" mc:Ignorable="w14 wp14">
-  <w:docDefaults>
-    <w:rPrDefault>
-      <w:rPr>
-        <w:rFonts w:asciiTheme="minorHAnsi" w:eastAsiaTheme="minorHAnsi" w:hAnsiTheme="minorHAnsi" w:cstheme="minorBidi"/>
-        <w:sz w:val="22"/>
-        <w:szCs w:val="22"/>
-        <w:lang w:val="en-US" w:eastAsia="en-US" w:bidi="ar-SA"/>
-      </w:rPr>
-    </w:rPrDefault>
-    <w:pPrDefault>
-      <w:pPr>
-        <w:spacing w:after="200" w:line="276" w:lineRule="auto"/>
-      </w:pPr>
-    </w:pPrDefault>
-  </w:docDefaults>
-  <w:latentStyles w:defLockedState="0" w:defUIPriority="99" w:defSemiHidden="1" w:defUnhideWhenUsed="1" w:defQFormat="0" w:count="267">
-    <w:lsdException w:name="Normal" w:semiHidden="0" w:uiPriority="0" w:unhideWhenUsed="0" w:qFormat="1"/>
-    <w:lsdException w:name="heading 1" w:semiHidden="0" w:uiPriority="9" w:unhideWhenUsed="0" w:qFormat="1"/>
-    <w:lsdException w:name="heading 2" w:uiPriority="9" w:qFormat="1"/>
-    <w:lsdException w:name="heading 3" w:uiPriority="9" w:qFormat="1"/>
-    <w:lsdException w:name="heading 4" w:uiPriority="9" w:qFormat="1"/>
-    <w:lsdException w:name="heading 5" w:uiPriority="9" w:qFormat="1"/>
-    <w:lsdException w:name="heading 6" w:uiPriority="9" w:qFormat="1"/>
-    <w:lsdException w:name="heading 7" w:uiPriority="9" w:qFormat="1"/>
-    <w:lsdException w:name="heading 8" w:uiPriority="9" w:qFormat="1"/>
-    <w:lsdException w:name="heading 9" w:uiPriority="9" w:qFormat="1"/>
-    <w:lsdException w:name="toc 1" w:uiPriority="39"/>
-    <w:lsdException w:name="toc 2" w:uiPriority="39"/>
-    <w:lsdException w:name="toc 3" w:uiPriority="39"/>
-    <w:lsdException w:name="toc 4" w:uiPriority="39"/>
-    <w:lsdException w:name="toc 5" w:uiPriority="39"/>
-    <w:lsdException w:name="toc 6" w:uiPriority="39"/>
-    <w:lsdException w:name="toc 7" w:uiPriority="39"/>
-    <w:lsdException w:name="toc 8" w:uiPriority="39"/>
-    <w:lsdException w:name="toc 9" w:uiPriority="39"/>
-    <w:lsdException w:name="caption" w:uiPriority="35" w:qFormat="1"/>
-    <w:lsdException w:name="Title" w:semiHidden="0" w:uiPriority="10" w:unhideWhenUsed="0" w:qFormat="1"/>
-    <w:lsdException w:name="Default Paragraph Font" w:uiPriority="1"/>
-    <w:lsdException w:name="Subtitle" w:semiHidden="0" w:uiPriority="11" w:unhideWhenUsed="0" w:qFormat="1"/>
-    <w:lsdException w:name="Strong" w:semiHidden="0" w:uiPriority="22" w:unhideWhenUsed="0" w:qFormat="1"/>
-    <w:lsdException w:name="Emphasis" w:semiHidden="0" w:uiPriority="20" w:unhideWhenUsed="0" w:qFormat="1"/>
-    <w:lsdException w:name="Table Grid" w:semiHidden="0" w:uiPriority="59" w:unhideWhenUsed="0"/>
-    <w:lsdException w:name="Placeholder Text" w:unhideWhenUsed="0"/>
-    <w:lsdException w:name="No Spacing" w:semiHidden="0" w:uiPriority="1" w:unhideWhenUsed="0" w:qFormat="1"/>
-    <w:lsdException w:name="Light Shading" w:semiHidden="0" w:uiPriority="60" w:unhideWhenUsed="0"/>
-    <w:lsdException w:name="Light List" w:semiHidden="0" w:uiPriority="61" w:unhideWhenUsed="0"/>
-    <w:lsdException w:name="Light Grid" w:semiHidden="0" w:uiPriority="62" w:unhideWhenUsed="0"/>
-    <w:lsdException w:name="Medium Shading 1" w:semiHidden="0" w:uiPriority="63" w:unhideWhenUsed="0"/>
-    <w:lsdException w:name="Medium Shading 2" w:semiHidden="0" w:uiPriority="64" w:unhideWhenUsed="0"/>
-    <w:lsdException w:name="Medium List 1" w:semiHidden="0" w:uiPriority="65" w:unhideWhenUsed="0"/>
-    <w:lsdException w:name="Medium List 2" w:semiHidden="0" w:uiPriority="66" w:unhideWhenUsed="0"/>
-    <w:lsdException w:name="Medium Grid 1" w:semiHidden="0" w:uiPriority="67" w:unhideWhenUsed="0"/>
-    <w:lsdException w:name="Medium Grid 2" w:semiHidden="0" w:uiPriority="68" w:unhideWhenUsed="0"/>
-    <w:lsdException w:name="Medium Grid 3" w:semiHidden="0" w:uiPriority="69" w:unhideWhenUsed="0"/>
-    <w:lsdException w:name="Dark List" w:semiHidden="0" w:uiPriority="70" w:unhideWhenUsed="0"/>
-    <w:lsdException w:name="Colorful Shading" w:semiHidden="0" w:uiPriority="71" w:unhideWhenUsed="0"/>
-    <w:lsdException w:name="Colorful List" w:semiHidden="0" w:uiPriority="72" w:unhideWhenUsed="0"/>
-    <w:lsdException w:name="Colorful Grid" w:semiHidden="0" w:uiPriority="73" w:unhideWhenUsed="0"/>
-    <w:lsdException w:name="Light Shading Accent 1" w:semiHidden="0" w:uiPriority="60" w:unhideWhenUsed="0"/>
-    <w:lsdException w:name="Light List Accent 1" w:semiHidden="0" w:uiPriority="61" w:unhideWhenUsed="0"/>
-    <w:lsdException w:name="Light Grid Accent 1" w:semiHidden="0" w:uiPriority="62" w:unhideWhenUsed="0"/>
-    <w:lsdException w:name="Medium Shading 1 Accent 1" w:semiHidden="0" w:uiPriority="63" w:unhideWhenUsed="0"/>
-    <w:lsdException w:name="Medium Shading 2 Accent 1" w:semiHidden="0" w:uiPriority="64" w:unhideWhenUsed="0"/>
-    <w:lsdException w:name="Medium List 1 Accent 1" w:semiHidden="0" w:uiPriority="65" w:unhideWhenUsed="0"/>
-    <w:lsdException w:name="Revision" w:unhideWhenUsed="0"/>
-    <w:lsdException w:name="List Paragraph" w:semiHidden="0" w:uiPriority="34" w:unhideWhenUsed="0" w:qFormat="1"/>
-    <w:lsdException w:name="Quote" w:semiHidden="0" w:uiPriority="29" w:unhideWhenUsed="0" w:qFormat="1"/>
-    <w:lsdException w:name="Intense Quote" w:semiHidden="0" w:uiPriority="30" w:unhideWhenUsed="0" w:qFormat="1"/>
-    <w:lsdException w:name="Medium List 2 Accent 1" w:semiHidden="0" w:uiPriority="66" w:unhideWhenUsed="0"/>
-    <w:lsdException w:name="Medium Grid 1 Accent 1" w:semiHidden="0" w:uiPriority="67" w:unhideWhenUsed="0"/>
-    <w:lsdException w:name="Medium Grid 2 Accent 1" w:semiHidden="0" w:uiPriority="68" w:unhideWhenUsed="0"/>
-    <w:lsdException w:name="Medium Grid 3 Accent 1" w:semiHidden="0" w:uiPriority="69" w:unhideWhenUsed="0"/>
-    <w:lsdException w:name="Dark List Accent 1" w:semiHidden="0" w:uiPriority="70" w:unhideWhenUsed="0"/>
-    <w:lsdException w:name="Colorful Shading Accent 1" w:semiHidden="0" w:uiPriority="71" w:unhideWhenUsed="0"/>
-    <w:lsdException w:name="Colorful List Accent 1" w:semiHidden="0" w:uiPriority="72" w:unhideWhenUsed="0"/>
-    <w:lsdException w:name="Colorful Grid Accent 1" w:semiHidden="0" w:uiPriority="73" w:unhideWhenUsed="0"/>
-    <w:lsdException w:name="Light Shading Accent 2" w:semiHidden="0" w:uiPriority="60" w:unhideWhenUsed="0"/>
-    <w:lsdException w:name="Light List Accent 2" w:semiHidden="0" w:uiPriority="61" w:unhideWhenUsed="0"/>
-    <w:lsdException w:name="Light Grid Accent 2" w:semiHidden="0" w:uiPriority="62" w:unhideWhenUsed="0"/>
-    <w:lsdException w:name="Medium Shading 1 Accent 2" w:semiHidden="0" w:uiPriority="63" w:unhideWhenUsed="0"/>
-    <w:lsdException w:name="Medium Shading 2 Accent 2" w:semiHidden="0" w:uiPriority="64" w:unhideWhenUsed="0"/>
-    <w:lsdException w:name="Medium List 1 Accent 2" w:semiHidden="0" w:uiPriority="65" w:unhideWhenUsed="0"/>
-    <w:lsdException w:name="Medium List 2 Accent 2" w:semiHidden="0" w:uiPriority="66" w:unhideWhenUsed="0"/>
-    <w:lsdException w:name="Medium Grid 1 Accent 2" w:semiHidden="0" w:uiPriority="67" w:unhideWhenUsed="0"/>
-    <w:lsdException w:name="Medium Grid 2 Accent 2" w:semiHidden="0" w:uiPriority="68" w:unhideWhenUsed="0"/>
-    <w:lsdException w:name="Medium Grid 3 Accent 2" w:semiHidden="0" w:uiPriority="69" w:unhideWhenUsed="0"/>
-    <w:lsdException w:name="Dark List Accent 2" w:semiHidden="0" w:uiPriority="70" w:unhideWhenUsed="0"/>
-    <w:lsdException w:name="Colorful Shading Accent 2" w:semiHidden="0" w:uiPriority="71" w:unhideWhenUsed="0"/>
-    <w:lsdException w:name="Colorful List Accent 2" w:semiHidden="0" w:uiPriority="72" w:unhideWhenUsed="0"/>
-    <w:lsdException w:name="Colorful Grid Accent 2" w:semiHidden="0" w:uiPriority="73" w:unhideWhenUsed="0"/>
-    <w:lsdException w:name="Light Shading Accent 3" w:semiHidden="0" w:uiPriority="60" w:unhideWhenUsed="0"/>
-    <w:lsdException w:name="Light List Accent 3" w:semiHidden="0" w:uiPriority="61" w:unhideWhenUsed="0"/>
-    <w:lsdException w:name="Light Grid Accent 3" w:semiHidden="0" w:uiPriority="62" w:unhideWhenUsed="0"/>
-    <w:lsdException w:name="Medium Shading 1 Accent 3" w:semiHidden="0" w:uiPriority="63" w:unhideWhenUsed="0"/>
-    <w:lsdException w:name="Medium Shading 2 Accent 3" w:semiHidden="0" w:uiPriority="64" w:unhideWhenUsed="0"/>
-    <w:lsdException w:name="Medium List 1 Accent 3" w:semiHidden="0" w:uiPriority="65" w:unhideWhenUsed="0"/>
-    <w:lsdException w:name="Medium List 2 Accent 3" w:semiHidden="0" w:uiPriority="66" w:unhideWhenUsed="0"/>
-    <w:lsdException w:name="Medium Grid 1 Accent 3" w:semiHidden="0" w:uiPriority="67" w:unhideWhenUsed="0"/>
-    <w:lsdException w:name="Medium Grid 2 Accent 3" w:semiHidden="0" w:uiPriority="68" w:unhideWhenUsed="0"/>
-    <w:lsdException w:name="Medium Grid 3 Accent 3" w:semiHidden="0" w:uiPriority="69" w:unhideWhenUsed="0"/>
-    <w:lsdException w:name="Dark List Accent 3" w:semiHidden="0" w:uiPriority="70" w:unhideWhenUsed="0"/>
-    <w:lsdException w:name="Colorful Shading Accent 3" w:semiHidden="0" w:uiPriority="71" w:unhideWhenUsed="0"/>
-    <w:lsdException w:name="Colorful List Accent 3" w:semiHidden="0" w:uiPriority="72" w:unhideWhenUsed="0"/>
-    <w:lsdException w:name="Colorful Grid Accent 3" w:semiHidden="0" w:uiPriority="73" w:unhideWhenUsed="0"/>
-    <w:lsdException w:name="Light Shading Accent 4" w:semiHidden="0" w:uiPriority="60" w:unhideWhenUsed="0"/>
-    <w:lsdException w:name="Light List Accent 4" w:semiHidden="0" w:uiPriority="61" w:unhideWhenUsed="0"/>
-    <w:lsdException w:name="Light Grid Accent 4" w:semiHidden="0" w:uiPriority="62" w:unhideWhenUsed="0"/>
-    <w:lsdException w:name="Medium Shading 1 Accent 4" w:semiHidden="0" w:uiPriority="63" w:unhideWhenUsed="0"/>
-    <w:lsdException w:name="Medium Shading 2 Accent 4" w:semiHidden="0" w:uiPriority="64" w:unhideWhenUsed="0"/>
-    <w:lsdException w:name="Medium List 1 Accent 4" w:semiHidden="0" w:uiPriority="65" w:unhideWhenUsed="0"/>
-    <w:lsdException w:name="Medium List 2 Accent 4" w:semiHidden="0" w:uiPriority="66" w:unhideWhenUsed="0"/>
-    <w:lsdException w:name="Medium Grid 1 Accent 4" w:semiHidden="0" w:uiPriority="67" w:unhideWhenUsed="0"/>
-    <w:lsdException w:name="Medium Grid 2 Accent 4" w:semiHidden="0" w:uiPriority="68" w:unhideWhenUsed="0"/>
-    <w:lsdException w:name="Medium Grid 3 Accent 4" w:semiHidden="0" w:uiPriority="69" w:unhideWhenUsed="0"/>
-    <w:lsdException w:name="Dark List Accent 4" w:semiHidden="0" w:uiPriority="70" w:unhideWhenUsed="0"/>
-    <w:lsdException w:name="Colorful Shading Accent 4" w:semiHidden="0" w:uiPriority="71" w:unhideWhenUsed="0"/>
-    <w:lsdException w:name="Colorful List Accent 4" w:semiHidden="0" w:uiPriority="72" w:unhideWhenUsed="0"/>
-    <w:lsdException w:name="Colorful Grid Accent 4" w:semiHidden="0" w:uiPriority="73" w:unhideWhenUsed="0"/>
-    <w:lsdException w:name="Light Shading Accent 5" w:semiHidden="0" w:uiPriority="60" w:unhideWhenUsed="0"/>
-    <w:lsdException w:name="Light List Accent 5" w:semiHidden="0" w:uiPriority="61" w:unhideWhenUsed="0"/>
-    <w:lsdException w:name="Light Grid Accent 5" w:semiHidden="0" w:uiPriority="62" w:unhideWhenUsed="0"/>
-    <w:lsdException w:name="Medium Shading 1 Accent 5" w:semiHidden="0" w:uiPriority="63" w:unhideWhenUsed="0"/>
-    <w:lsdException w:name="Medium Shading 2 Accent 5" w:semiHidden="0" w:uiPriority="64" w:unhideWhenUsed="0"/>
-    <w:lsdException w:name="Medium List 1 Accent 5" w:semiHidden="0" w:uiPriority="65" w:unhideWhenUsed="0"/>
-    <w:lsdException w:name="Medium List 2 Accent 5" w:semiHidden="0" w:uiPriority="66" w:unhideWhenUsed="0"/>
-    <w:lsdException w:name="Medium Grid 1 Accent 5" w:semiHidden="0" w:uiPriority="67" w:unhideWhenUsed="0"/>
-    <w:lsdException w:name="Medium Grid 2 Accent 5" w:semiHidden="0" w:uiPriority="68" w:unhideWhenUsed="0"/>
-    <w:lsdException w:name="Medium Grid 3 Accent 5" w:semiHidden="0" w:uiPriority="69" w:unhideWhenUsed="0"/>
-    <w:lsdException w:name="Dark List Accent 5" w:semiHidden="0" w:uiPriority="70" w:unhideWhenUsed="0"/>
-    <w:lsdException w:name="Colorful Shading Accent 5" w:semiHidden="0" w:uiPriority="71" w:unhideWhenUsed="0"/>
-    <w:lsdException w:name="Colorful List Accent 5" w:semiHidden="0" w:uiPriority="72" w:unhideWhenUsed="0"/>
-    <w:lsdException w:name="Colorful Grid Accent 5" w:semiHidden="0" w:uiPriority="73" w:unhideWhenUsed="0"/>
-    <w:lsdException w:name="Light Shading Accent 6" w:semiHidden="0" w:uiPriority="60" w:unhideWhenUsed="0"/>
-    <w:lsdException w:name="Light List Accent 6" w:semiHidden="0" w:uiPriority="61" w:unhideWhenUsed="0"/>
-    <w:lsdException w:name="Light Grid Accent 6" w:semiHidden="0" w:uiPriority="62" w:unhideWhenUsed="0"/>
-    <w:lsdException w:name="Medium Shading 1 Accent 6" w:semiHidden="0" w:uiPriority="63" w:unhideWhenUsed="0"/>
-    <w:lsdException w:name="Medium Shading 2 Accent 6" w:semiHidden="0" w:uiPriority="64" w:unhideWhenUsed="0"/>
-    <w:lsdException w:name="Medium List 1 Accent 6" w:semiHidden="0" w:uiPriority="65" w:unhideWhenUsed="0"/>
-    <w:lsdException w:name="Medium List 2 Accent 6" w:semiHidden="0" w:uiPriority="66" w:unhideWhenUsed="0"/>
-    <w:lsdException w:name="Medium Grid 1 Accent 6" w:semiHidden="0" w:uiPriority="67" w:unhideWhenUsed="0"/>
-    <w:lsdException w:name="Medium Grid 2 Accent 6" w:semiHidden="0" w:uiPriority="68" w:unhideWhenUsed="0"/>
-    <w:lsdException w:name="Medium Grid 3 Accent 6" w:semiHidden="0" w:uiPriority="69" w:unhideWhenUsed="0"/>
-    <w:lsdException w:name="Dark List Accent 6" w:semiHidden="0" w:uiPriority="70" w:unhideWhenUsed="0"/>
-    <w:lsdException w:name="Colorful Shading Accent 6" w:semiHidden="0" w:uiPriority="71" w:unhideWhenUsed="0"/>
-    <w:lsdException w:name="Colorful List Accent 6" w:semiHidden="0" w:uiPriority="72" w:unhideWhenUsed="0"/>
-    <w:lsdException w:name="Colorful Grid Accent 6" w:semiHidden="0" w:uiPriority="73" w:unhideWhenUsed="0"/>
-    <w:lsdException w:name="Subtle Emphasis" w:semiHidden="0" w:uiPriority="19" w:unhideWhenUsed="0" w:qFormat="1"/>
-    <w:lsdException w:name="Intense Emphasis" w:semiHidden="0" w:uiPriority="21" w:unhideWhenUsed="0" w:qFormat="1"/>
-    <w:lsdException w:name="Subtle Reference" w:semiHidden="0" w:uiPriority="31" w:unhideWhenUsed="0" w:qFormat="1"/>
-    <w:lsdException w:name="Intense Reference" w:semiHidden="0" w:uiPriority="32" w:unhideWhenUsed="0" w:qFormat="1"/>
-    <w:lsdException w:name="Book Title" w:semiHidden="0" w:uiPriority="33" w:unhideWhenUsed="0" w:qFormat="1"/>
-    <w:lsdException w:name="Bibliography" w:uiPriority="37"/>
-    <w:lsdException w:name="TOC Heading" w:uiPriority="39" w:qFormat="1"/>
+  <w:latentStyles w:defLockedState="0" w:defUIPriority="99" w:defSemiHidden="0" w:defUnhideWhenUsed="0" w:defQFormat="0" w:count="372">
+    <w:lsdException w:name="Normal" w:uiPriority="0" w:qFormat="1"/>
+    <w:lsdException w:name="heading 1" w:uiPriority="9" w:qFormat="1"/>
+    <w:lsdException w:name="heading 2" w:semiHidden="1" w:uiPriority="9" w:unhideWhenUsed="1" w:qFormat="1"/>
+    <w:lsdException w:name="heading 3" w:semiHidden="1" w:uiPriority="9" w:unhideWhenUsed="1" w:qFormat="1"/>
+    <w:lsdException w:name="heading 4" w:semiHidden="1" w:uiPriority="9" w:unhideWhenUsed="1" w:qFormat="1"/>
+    <w:lsdException w:name="heading 5" w:semiHidden="1" w:uiPriority="9" w:unhideWhenUsed="1" w:qFormat="1"/>
+    <w:lsdException w:name="heading 6" w:semiHidden="1" w:uiPriority="9" w:unhideWhenUsed="1" w:qFormat="1"/>
+    <w:lsdException w:name="heading 7" w:semiHidden="1" w:uiPriority="9" w:unhideWhenUsed="1" w:qFormat="1"/>
+    <w:lsdException w:name="heading 8" w:semiHidden="1" w:uiPriority="9" w:unhideWhenUsed="1" w:qFormat="1"/>
+    <w:lsdException w:name="heading 9" w:semiHidden="1" w:uiPriority="9" w:unhideWhenUsed="1" w:qFormat="1"/>
+    <w:lsdException w:name="index 1" w:semiHidden="1" w:unhideWhenUsed="1"/>
+    <w:lsdException w:name="index 2" w:semiHidden="1" w:unhideWhenUsed="1"/>
+    <w:lsdException w:name="index 3" w:semiHidden="1" w:unhideWhenUsed="1"/>
+    <w:lsdException w:name="index 4" w:semiHidden="1" w:unhideWhenUsed="1"/>
+    <w:lsdException w:name="index 5" w:semiHidden="1" w:unhideWhenUsed="1"/>
+    <w:lsdException w:name="index 6" w:semiHidden="1" w:unhideWhenUsed="1"/>
+    <w:lsdException w:name="index 7" w:semiHidden="1" w:unhideWhenUsed="1"/>
+    <w:lsdException w:name="index 8" w:semiHidden="1" w:unhideWhenUsed="1"/>
+    <w:lsdException w:name="index 9" w:semiHidden="1" w:unhideWhenUsed="1"/>
+    <w:lsdException w:name="toc 1" w:semiHidden="1" w:uiPriority="39" w:unhideWhenUsed="1"/>
+    <w:lsdException w:name="toc 2" w:semiHidden="1" w:uiPriority="39" w:unhideWhenUsed="1"/>
+    <w:lsdException w:name="toc 3" w:semiHidden="1" w:uiPriority="39" w:unhideWhenUsed="1"/>
+    <w:lsdException w:name="toc 4" w:semiHidden="1" w:uiPriority="39" w:unhideWhenUsed="1"/>
+    <w:lsdException w:name="toc 5" w:semiHidden="1" w:uiPriority="39" w:unhideWhenUsed="1"/>
+    <w:lsdException w:name="toc 6" w:semiHidden="1" w:uiPriority="39" w:unhideWhenUsed="1"/>
+    <w:lsdException w:name="toc 7" w:semiHidden="1" w:uiPriority="39" w:unhideWhenUsed="1"/>
+    <w:lsdException w:name="toc 8" w:semiHidden="1" w:uiPriority="39" w:unhideWhenUsed="1"/>
+    <w:lsdException w:name="toc 9" w:semiHidden="1" w:uiPriority="39" w:unhideWhenUsed="1"/>
+    <w:lsdException w:name="Normal Indent" w:semiHidden="1" w:unhideWhenUsed="1"/>
+    <w:lsdException w:name="footnote text" w:semiHidden="1" w:unhideWhenUsed="1"/>
+    <w:lsdException w:name="annotation text" w:semiHidden="1" w:unhideWhenUsed="1"/>
+    <w:lsdException w:name="header" w:semiHidden="1" w:unhideWhenUsed="1"/>
+    <w:lsdException w:name="footer" w:semiHidden="1" w:unhideWhenUsed="1"/>
+    <w:lsdException w:name="index heading" w:semiHidden="1" w:unhideWhenUsed="1"/>
+    <w:lsdException w:name="caption" w:semiHidden="1" w:uiPriority="35" w:unhideWhenUsed="1" w:qFormat="1"/>
+    <w:lsdException w:name="table of figures" w:semiHidden="1" w:unhideWhenUsed="1"/>
+    <w:lsdException w:name="envelope address" w:semiHidden="1" w:unhideWhenUsed="1"/>
+    <w:lsdException w:name="envelope return" w:semiHidden="1" w:unhideWhenUsed="1"/>
+    <w:lsdException w:name="footnote reference" w:semiHidden="1" w:unhideWhenUsed="1"/>
+    <w:lsdException w:name="annotation reference" w:semiHidden="1" w:unhideWhenUsed="1"/>
+    <w:lsdException w:name="line number" w:semiHidden="1" w:unhideWhenUsed="1"/>
+    <w:lsdException w:name="page number" w:semiHidden="1" w:unhideWhenUsed="1"/>
+    <w:lsdException w:name="endnote reference" w:semiHidden="1" w:unhideWhenUsed="1"/>
+    <w:lsdException w:name="endnote text" w:semiHidden="1" w:unhideWhenUsed="1"/>
+    <w:lsdException w:name="table of authorities" w:semiHidden="1" w:unhideWhenUsed="1"/>
+    <w:lsdException w:name="macro" w:semiHidden="1" w:unhideWhenUsed="1"/>
+    <w:lsdException w:name="toa heading" w:semiHidden="1" w:unhideWhenUsed="1"/>
+    <w:lsdException w:name="List" w:semiHidden="1" w:unhideWhenUsed="1"/>
+    <w:lsdException w:name="List Bullet" w:semiHidden="1" w:unhideWhenUsed="1"/>
+    <w:lsdException w:name="List Number" w:semiHidden="1" w:unhideWhenUsed="1"/>
+    <w:lsdException w:name="List 2" w:semiHidden="1" w:unhideWhenUsed="1"/>
+    <w:lsdException w:name="List 3" w:semiHidden="1" w:unhideWhenUsed="1"/>
+    <w:lsdException w:name="List 4" w:semiHidden="1" w:unhideWhenUsed="1"/>
+    <w:lsdException w:name="List 5" w:semiHidden="1" w:unhideWhenUsed="1"/>
+    <w:lsdException w:name="List Bullet 2" w:semiHidden="1" w:unhideWhenUsed="1"/>
+    <w:lsdException w:name="List Bullet 3" w:semiHidden="1" w:unhideWhenUsed="1"/>
+    <w:lsdException w:name="List Bullet 4" w:semiHidden="1" w:unhideWhenUsed="1"/>
+    <w:lsdException w:name="List Bullet 5" w:semiHidden="1" w:unhideWhenUsed="1"/>
+    <w:lsdException w:name="List Number 2" w:semiHidden="1" w:unhideWhenUsed="1"/>
+    <w:lsdException w:name="List Number 3" w:semiHidden="1" w:unhideWhenUsed="1"/>
+    <w:lsdException w:name="List Number 4" w:semiHidden="1" w:unhideWhenUsed="1"/>
+    <w:lsdException w:name="List Number 5" w:semiHidden="1" w:unhideWhenUsed="1"/>
+    <w:lsdException w:name="Title" w:uiPriority="10" w:qFormat="1"/>
+    <w:lsdException w:name="Closing" w:semiHidden="1" w:unhideWhenUsed="1"/>
+    <w:lsdException w:name="Signature" w:semiHidden="1" w:unhideWhenUsed="1"/>
+    <w:lsdException w:name="Default Paragraph Font" w:semiHidden="1" w:uiPriority="1" w:unhideWhenUsed="1"/>
+    <w:lsdException w:name="Body Text" w:semiHidden="1" w:unhideWhenUsed="1"/>
+    <w:lsdException w:name="Body Text Indent" w:semiHidden="1" w:unhideWhenUsed="1"/>
+    <w:lsdException w:name="List Continue" w:semiHidden="1" w:unhideWhenUsed="1"/>
+    <w:lsdException w:name="List Continue 2" w:semiHidden="1" w:unhideWhenUsed="1"/>
+    <w:lsdException w:name="List Continue 3" w:semiHidden="1" w:unhideWhenUsed="1"/>
+    <w:lsdException w:name="List Continue 4" w:semiHidden="1" w:unhideWhenUsed="1"/>
+    <w:lsdException w:name="List Continue 5" w:semiHidden="1" w:unhideWhenUsed="1"/>
+    <w:lsdException w:name="Message Header" w:semiHidden="1" w:unhideWhenUsed="1"/>
+    <w:lsdException w:name="Subtitle" w:uiPriority="11" w:qFormat="1"/>
+    <w:lsdException w:name="Salutation" w:semiHidden="1" w:unhideWhenUsed="1"/>
+    <w:lsdException w:name="Date" w:semiHidden="1" w:unhideWhenUsed="1"/>
+    <w:lsdException w:name="Body Text First Indent" w:semiHidden="1" w:unhideWhenUsed="1"/>
+    <w:lsdException w:name="Body Text First Indent 2" w:semiHidden="1" w:unhideWhenUsed="1"/>
+    <w:lsdException w:name="Note Heading" w:semiHidden="1" w:unhideWhenUsed="1"/>
+    <w:lsdException w:name="Body Text 2" w:semiHidden="1" w:unhideWhenUsed="1"/>
+    <w:lsdException w:name="Body Text 3" w:semiHidden="1" w:unhideWhenUsed="1"/>
+    <w:lsdException w:name="Body Text Indent 2" w:semiHidden="1" w:unhideWhenUsed="1"/>
+    <w:lsdException w:name="Body Text Indent 3" w:semiHidden="1" w:unhideWhenUsed="1"/>
+    <w:lsdException w:name="Block Text" w:semiHidden="1" w:unhideWhenUsed="1"/>
+    <w:lsdException w:name="Hyperlink" w:semiHidden="1" w:unhideWhenUsed="1"/>
+    <w:lsdException w:name="FollowedHyperlink" w:semiHidden="1" w:unhideWhenUsed="1"/>
+    <w:lsdException w:name="Strong" w:uiPriority="22" w:qFormat="1"/>
+    <w:lsdException w:name="Emphasis" w:uiPriority="20" w:qFormat="1"/>
+    <w:lsdException w:name="Document Map" w:semiHidden="1" w:unhideWhenUsed="1"/>
+    <w:lsdException w:name="Plain Text" w:semiHidden="1" w:unhideWhenUsed="1"/>
+    <w:lsdException w:name="E-mail Signature" w:semiHidden="1" w:unhideWhenUsed="1"/>
+    <w:lsdException w:name="HTML Top of Form" w:semiHidden="1" w:unhideWhenUsed="1"/>
+    <w:lsdException w:name="HTML Bottom of Form" w:semiHidden="1" w:unhideWhenUsed="1"/>
+    <w:lsdException w:name="Normal (Web)" w:semiHidden="1" w:unhideWhenUsed="1"/>
+    <w:lsdException w:name="HTML Acronym" w:semiHidden="1" w:unhideWhenUsed="1"/>
+    <w:lsdException w:name="HTML Address" w:semiHidden="1" w:unhideWhenUsed="1"/>
+    <w:lsdException w:name="HTML Cite" w:semiHidden="1" w:unhideWhenUsed="1"/>
+    <w:lsdException w:name="HTML Code" w:semiHidden="1" w:unhideWhenUsed="1"/>
+    <w:lsdException w:name="HTML Definition" w:semiHidden="1" w:unhideWhenUsed="1"/>
+    <w:lsdException w:name="HTML Keyboard" w:semiHidden="1" w:unhideWhenUsed="1"/>
+    <w:lsdException w:name="HTML Preformatted" w:semiHidden="1" w:unhideWhenUsed="1"/>
+    <w:lsdException w:name="HTML Sample" w:semiHidden="1" w:unhideWhenUsed="1"/>
+    <w:lsdException w:name="HTML Typewriter" w:semiHidden="1" w:unhideWhenUsed="1"/>
+    <w:lsdException w:name="HTML Variable" w:semiHidden="1" w:unhideWhenUsed="1"/>
+    <w:lsdException w:name="Normal Table" w:semiHidden="1" w:unhideWhenUsed="1"/>
+    <w:lsdException w:name="annotation subject" w:semiHidden="1" w:unhideWhenUsed="1"/>
+    <w:lsdException w:name="No List" w:semiHidden="1" w:unhideWhenUsed="1"/>
+    <w:lsdException w:name="Outline List 1" w:semiHidden="1" w:unhideWhenUsed="1"/>
+    <w:lsdException w:name="Outline List 2" w:semiHidden="1" w:unhideWhenUsed="1"/>
+    <w:lsdException w:name="Outline List 3" w:semiHidden="1" w:unhideWhenUsed="1"/>
+    <w:lsdException w:name="Table Simple 1" w:semiHidden="1" w:unhideWhenUsed="1"/>
+    <w:lsdException w:name="Table Simple 2" w:semiHidden="1" w:unhideWhenUsed="1"/>
+    <w:lsdException w:name="Table Simple 3" w:semiHidden="1" w:unhideWhenUsed="1"/>
+    <w:lsdException w:name="Table Classic 1" w:semiHidden="1" w:unhideWhenUsed="1"/>
+    <w:lsdException w:name="Table Classic 2" w:semiHidden="1" w:unhideWhenUsed="1"/>
+    <w:lsdException w:name="Table Classic 3" w:semiHidden="1" w:unhideWhenUsed="1"/>
+    <w:lsdException w:name="Table Classic 4" w:semiHidden="1" w:unhideWhenUsed="1"/>
+    <w:lsdException w:name="Table Colorful 1" w:semiHidden="1" w:unhideWhenUsed="1"/>
+    <w:lsdException w:name="Table Colorful 2" w:semiHidden="1" w:unhideWhenUsed="1"/>
+    <w:lsdException w:name="Table Colorful 3" w:semiHidden="1" w:unhideWhenUsed="1"/>
+    <w:lsdException w:name="Table Columns 1" w:semiHidden="1" w:unhideWhenUsed="1"/>
+    <w:lsdException w:name="Table Columns 2" w:semiHidden="1" w:unhideWhenUsed="1"/>
+    <w:lsdException w:name="Table Columns 3" w:semiHidden="1" w:unhideWhenUsed="1"/>
+    <w:lsdException w:name="Table Columns 4" w:semiHidden="1" w:unhideWhenUsed="1"/>
+    <w:lsdException w:name="Table Columns 5" w:semiHidden="1" w:unhideWhenUsed="1"/>
+    <w:lsdException w:name="Table Grid 1" w:semiHidden="1" w:unhideWhenUsed="1"/>
+    <w:lsdException w:name="Table Grid 2" w:semiHidden="1" w:unhideWhenUsed="1"/>
+    <w:lsdException w:name="Table Grid 3" w:semiHidden="1" w:unhideWhenUsed="1"/>
+    <w:lsdException w:name="Table Grid 4" w:semiHidden="1" w:unhideWhenUsed="1"/>
+    <w:lsdException w:name="Table Grid 5" w:semiHidden="1" w:unhideWhenUsed="1"/>
+    <w:lsdException w:name="Table Grid 6" w:semiHidden="1" w:unhideWhenUsed="1"/>
+    <w:lsdException w:name="Table Grid 7" w:semiHidden="1" w:unhideWhenUsed="1"/>
+    <w:lsdException w:name="Table Grid 8" w:semiHidden="1" w:unhideWhenUsed="1"/>
+    <w:lsdException w:name="Table List 1" w:semiHidden="1" w:unhideWhenUsed="1"/>
+    <w:lsdException w:name="Table List 2" w:semiHidden="1" w:unhideWhenUsed="1"/>
+    <w:lsdException w:name="Table List 3" w:semiHidden="1" w:unhideWhenUsed="1"/>
+    <w:lsdException w:name="Table List 4" w:semiHidden="1" w:unhideWhenUsed="1"/>
+    <w:lsdException w:name="Table List 5" w:semiHidden="1" w:unhideWhenUsed="1"/>
+    <w:lsdException w:name="Table List 6" w:semiHidden="1" w:unhideWhenUsed="1"/>
+    <w:lsdException w:name="Table List 7" w:semiHidden="1" w:unhideWhenUsed="1"/>
+    <w:lsdException w:name="Table List 8" w:semiHidden="1" w:unhideWhenUsed="1"/>
+    <w:lsdException w:name="Table 3D effects 1" w:semiHidden="1" w:unhideWhenUsed="1"/>
+    <w:lsdException w:name="Table 3D effects 2" w:semiHidden="1" w:unhideWhenUsed="1"/>
+    <w:lsdException w:name="Table 3D effects 3" w:semiHidden="1" w:unhideWhenUsed="1"/>
+    <w:lsdException w:name="Table Contemporary" w:semiHidden="1" w:unhideWhenUsed="1"/>
+    <w:lsdException w:name="Table Elegant" w:semiHidden="1" w:unhideWhenUsed="1"/>
+    <w:lsdException w:name="Table Professional" w:semiHidden="1" w:unhideWhenUsed="1"/>
+    <w:lsdException w:name="Table Subtle 1" w:semiHidden="1" w:unhideWhenUsed="1"/>
+    <w:lsdException w:name="Table Subtle 2" w:semiHidden="1" w:unhideWhenUsed="1"/>
+    <w:lsdException w:name="Table Web 1" w:semiHidden="1" w:unhideWhenUsed="1"/>
+    <w:lsdException w:name="Table Web 2" w:semiHidden="1" w:unhideWhenUsed="1"/>
+    <w:lsdException w:name="Table Web 3" w:semiHidden="1" w:unhideWhenUsed="1"/>
+    <w:lsdException w:name="Balloon Text" w:semiHidden="1" w:unhideWhenUsed="1"/>
+    <w:lsdException w:name="Table Grid" w:uiPriority="59"/>
+    <w:lsdException w:name="Table Theme" w:semiHidden="1" w:unhideWhenUsed="1"/>
+    <w:lsdException w:name="Placeholder Text" w:semiHidden="1"/>
+    <w:lsdException w:name="No Spacing" w:uiPriority="1" w:qFormat="1"/>
+    <w:lsdException w:name="Light Shading" w:uiPriority="60"/>
+    <w:lsdException w:name="Light List" w:uiPriority="61"/>
+    <w:lsdException w:name="Light Grid" w:uiPriority="62"/>
+    <w:lsdException w:name="Medium Shading 1" w:uiPriority="63"/>
+    <w:lsdException w:name="Medium Shading 2" w:uiPriority="64"/>
+    <w:lsdException w:name="Medium List 1" w:uiPriority="65"/>
+    <w:lsdException w:name="Medium List 2" w:uiPriority="66"/>
+    <w:lsdException w:name="Medium Grid 1" w:uiPriority="67"/>
+    <w:lsdException w:name="Medium Grid 2" w:uiPriority="68"/>
+    <w:lsdException w:name="Medium Grid 3" w:uiPriority="69"/>
+    <w:lsdException w:name="Dark List" w:uiPriority="70"/>
+    <w:lsdException w:name="Colorful Shading" w:uiPriority="71"/>
+    <w:lsdException w:name="Colorful List" w:uiPriority="72"/>
+    <w:lsdException w:name="Colorful Grid" w:uiPriority="73"/>
+    <w:lsdException w:name="Light Shading Accent 1" w:uiPriority="60"/>
+    <w:lsdException w:name="Light List Accent 1" w:uiPriority="61"/>
+    <w:lsdException w:name="Light Grid Accent 1" w:uiPriority="62"/>
+    <w:lsdException w:name="Medium Shading 1 Accent 1" w:uiPriority="63"/>
+    <w:lsdException w:name="Medium Shading 2 Accent 1" w:uiPriority="64"/>
+    <w:lsdException w:name="Medium List 1 Accent 1" w:uiPriority="65"/>
+    <w:lsdException w:name="Revision" w:semiHidden="1"/>
+    <w:lsdException w:name="List Paragraph" w:uiPriority="34" w:qFormat="1"/>
+    <w:lsdException w:name="Quote" w:uiPriority="29" w:qFormat="1"/>
+    <w:lsdException w:name="Intense Quote" w:uiPriority="30" w:qFormat="1"/>
+    <w:lsdException w:name="Medium List 2 Accent 1" w:uiPriority="66"/>
+    <w:lsdException w:name="Medium Grid 1 Accent 1" w:uiPriority="67"/>
+    <w:lsdException w:name="Medium Grid 2 Accent 1" w:uiPriority="68"/>
+    <w:lsdException w:name="Medium Grid 3 Accent 1" w:uiPriority="69"/>
+    <w:lsdException w:name="Dark List Accent 1" w:uiPriority="70"/>
+    <w:lsdException w:name="Colorful Shading Accent 1" w:uiPriority="71"/>
+    <w:lsdException w:name="Colorful List Accent 1" w:uiPriority="72"/>
+    <w:lsdException w:name="Colorful Grid Accent 1" w:uiPriority="73"/>
+    <w:lsdException w:name="Light Shading Accent 2" w:uiPriority="60"/>
+    <w:lsdException w:name="Light List Accent 2" w:uiPriority="61"/>
+    <w:lsdException w:name="Light Grid Accent 2" w:uiPriority="62"/>
+    <w:lsdException w:name="Medium Shading 1 Accent 2" w:uiPriority="63"/>
+    <w:lsdException w:name="Medium Shading 2 Accent 2" w:uiPriority="64"/>
+    <w:lsdException w:name="Medium List 1 Accent 2" w:uiPriority="65"/>
+    <w:lsdException w:name="Medium List 2 Accent 2" w:uiPriority="66"/>
+    <w:lsdException w:name="Medium Grid 1 Accent 2" w:uiPriority="67"/>
+    <w:lsdException w:name="Medium Grid 2 Accent 2" w:uiPriority="68"/>
+    <w:lsdException w:name="Medium Grid 3 Accent 2" w:uiPriority="69"/>
+    <w:lsdException w:name="Dark List Accent 2" w:uiPriority="70"/>
+    <w:lsdException w:name="Colorful Shading Accent 2" w:uiPriority="71"/>
+    <w:lsdException w:name="Colorful List Accent 2" w:uiPriority="72"/>
+    <w:lsdException w:name="Colorful Grid Accent 2" w:uiPriority="73"/>
+    <w:lsdException w:name="Light Shading Accent 3" w:uiPriority="60"/>
+    <w:lsdException w:name="Light List Accent 3" w:uiPriority="61"/>
+    <w:lsdException w:name="Light Grid Accent 3" w:uiPriority="62"/>
+    <w:lsdException w:name="Medium Shading 1 Accent 3" w:uiPriority="63"/>
+    <w:lsdException w:name="Medium Shading 2 Accent 3" w:uiPriority="64"/>
+    <w:lsdException w:name="Medium List 1 Accent 3" w:uiPriority="65"/>
+    <w:lsdException w:name="Medium List 2 Accent 3" w:uiPriority="66"/>
+    <w:lsdException w:name="Medium Grid 1 Accent 3" w:uiPriority="67"/>
+    <w:lsdException w:name="Medium Grid 2 Accent 3" w:uiPriority="68"/>
+    <w:lsdException w:name="Medium Grid 3 Accent 3" w:uiPriority="69"/>
+    <w:lsdException w:name="Dark List Accent 3" w:uiPriority="70"/>
+    <w:lsdException w:name="Colorful Shading Accent 3" w:uiPriority="71"/>
+    <w:lsdException w:name="Colorful List Accent 3" w:uiPriority="72"/>
+    <w:lsdException w:name="Colorful Grid Accent 3" w:uiPriority="73"/>
+    <w:lsdException w:name="Light Shading Accent 4" w:uiPriority="60"/>
+    <w:lsdException w:name="Light List Accent 4" w:uiPriority="61"/>
+    <w:lsdException w:name="Light Grid Accent 4" w:uiPriority="62"/>
+    <w:lsdException w:name="Medium Shading 1 Accent 4" w:uiPriority="63"/>
+    <w:lsdException w:name="Medium Shading 2 Accent 4" w:uiPriority="64"/>
+    <w:lsdException w:name="Medium List 1 Accent 4" w:uiPriority="65"/>
+    <w:lsdException w:name="Medium List 2 Accent 4" w:uiPriority="66"/>
+    <w:lsdException w:name="Medium Grid 1 Accent 4" w:uiPriority="67"/>
+    <w:lsdException w:name="Medium Grid 2 Accent 4" w:uiPriority="68"/>
+    <w:lsdException w:name="Medium Grid 3 Accent 4" w:uiPriority="69"/>
+    <w:lsdException w:name="Dark List Accent 4" w:uiPriority="70"/>
+    <w:lsdException w:name="Colorful Shading Accent 4" w:uiPriority="71"/>
+    <w:lsdException w:name="Colorful List Accent 4" w:uiPriority="72"/>
+    <w:lsdException w:name="Colorful Grid Accent 4" w:uiPriority="73"/>
+    <w:lsdException w:name="Light Shading Accent 5" w:uiPriority="60"/>
+    <w:lsdException w:name="Light List Accent 5" w:uiPriority="61"/>
+    <w:lsdException w:name="Light Grid Accent 5" w:uiPriority="62"/>
+    <w:lsdException w:name="Medium Shading 1 Accent 5" w:uiPriority="63"/>
+    <w:lsdException w:name="Medium Shading 2 Accent 5" w:uiPriority="64"/>
+    <w:lsdException w:name="Medium List 1 Accent 5" w:uiPriority="65"/>
+    <w:lsdException w:name="Medium List 2 Accent 5" w:uiPriority="66"/>
+    <w:lsdException w:name="Medium Grid 1 Accent 5" w:uiPriority="67"/>
+    <w:lsdException w:name="Medium Grid 2 Accent 5" w:uiPriority="68"/>
+    <w:lsdException w:name="Medium Grid 3 Accent 5" w:uiPriority="69"/>
+    <w:lsdException w:name="Dark List Accent 5" w:uiPriority="70"/>
+    <w:lsdException w:name="Colorful Shading Accent 5" w:uiPriority="71"/>
+    <w:lsdException w:name="Colorful List Accent 5" w:uiPriority="72"/>
+    <w:lsdException w:name="Colorful Grid Accent 5" w:uiPriority="73"/>
+    <w:lsdException w:name="Light Shading Accent 6" w:uiPriority="60"/>
+    <w:lsdException w:name="Light List Accent 6" w:uiPriority="61"/>
+    <w:lsdException w:name="Light Grid Accent 6" w:uiPriority="62"/>
+    <w:lsdException w:name="Medium Shading 1 Accent 6" w:uiPriority="63"/>
+    <w:lsdException w:name="Medium Shading 2 Accent 6" w:uiPriority="64"/>
+    <w:lsdException w:name="Medium List 1 Accent 6" w:uiPriority="65"/>
+    <w:lsdException w:name="Medium List 2 Accent 6" w:uiPriority="66"/>
+    <w:lsdException w:name="Medium Grid 1 Accent 6" w:uiPriority="67"/>
+    <w:lsdException w:name="Medium Grid 2 Accent 6" w:uiPriority="68"/>
+    <w:lsdException w:name="Medium Grid 3 Accent 6" w:uiPriority="69"/>
+    <w:lsdException w:name="Dark List Accent 6" w:uiPriority="70"/>
+    <w:lsdException w:name="Colorful Shading Accent 6" w:uiPriority="71"/>
+    <w:lsdException w:name="Colorful List Accent 6" w:uiPriority="72"/>
+    <w:lsdException w:name="Colorful Grid Accent 6" w:uiPriority="73"/>
+    <w:lsdException w:name="Subtle Emphasis" w:uiPriority="19" w:qFormat="1"/>
+    <w:lsdException w:name="Intense Emphasis" w:uiPriority="21" w:qFormat="1"/>
+    <w:lsdException w:name="Subtle Reference" w:uiPriority="31" w:qFormat="1"/>
+    <w:lsdException w:name="Intense Reference" w:uiPriority="32" w:qFormat="1"/>
+    <w:lsdException w:name="Book Title" w:uiPriority="33" w:qFormat="1"/>
+    <w:lsdException w:name="Bibliography" w:semiHidden="1" w:uiPriority="37" w:unhideWhenUsed="1"/>
+    <w:lsdException w:name="TOC Heading" w:semiHidden="1" w:uiPriority="39" w:unhideWhenUsed="1" w:qFormat="1"/>
+    <w:lsdException w:name="Plain Table 1" w:uiPriority="41"/>
+    <w:lsdException w:name="Plain Table 2" w:uiPriority="42"/>
+    <w:lsdException w:name="Plain Table 3" w:uiPriority="43"/>
+    <w:lsdException w:name="Plain Table 4" w:uiPriority="44"/>
+    <w:lsdException w:name="Plain Table 5" w:uiPriority="45"/>
+    <w:lsdException w:name="Grid Table Light" w:uiPriority="40"/>
+    <w:lsdException w:name="Grid Table 1 Light" w:uiPriority="46"/>
+    <w:lsdException w:name="Grid Table 2" w:uiPriority="47"/>
+    <w:lsdException w:name="Grid Table 3" w:uiPriority="48"/>
+    <w:lsdException w:name="Grid Table 4" w:uiPriority="49"/>
+    <w:lsdException w:name="Grid Table 5 Dark" w:uiPriority="50"/>
+    <w:lsdException w:name="Grid Table 6 Colorful" w:uiPriority="51"/>
+    <w:lsdException w:name="Grid Table 7 Colorful" w:uiPriority="52"/>
+    <w:lsdException w:name="Grid Table 1 Light Accent 1" w:uiPriority="46"/>
+    <w:lsdException w:name="Grid Table 2 Accent 1" w:uiPriority="47"/>
+    <w:lsdException w:name="Grid Table 3 Accent 1" w:uiPriority="48"/>
+    <w:lsdException w:name="Grid Table 4 Accent 1" w:uiPriority="49"/>
+    <w:lsdException w:name="Grid Table 5 Dark Accent 1" w:uiPriority="50"/>
+    <w:lsdException w:name="Grid Table 6 Colorful Accent 1" w:uiPriority="51"/>
+    <w:lsdException w:name="Grid Table 7 Colorful Accent 1" w:uiPriority="52"/>
+    <w:lsdException w:name="Grid Table 1 Light Accent 2" w:uiPriority="46"/>
+    <w:lsdException w:name="Grid Table 2 Accent 2" w:uiPriority="47"/>
+    <w:lsdException w:name="Grid Table 3 Accent 2" w:uiPriority="48"/>
+    <w:lsdException w:name="Grid Table 4 Accent 2" w:uiPriority="49"/>
+    <w:lsdException w:name="Grid Table 5 Dark Accent 2" w:uiPriority="50"/>
+    <w:lsdException w:name="Grid Table 6 Colorful Accent 2" w:uiPriority="51"/>
+    <w:lsdException w:name="Grid Table 7 Colorful Accent 2" w:uiPriority="52"/>
+    <w:lsdException w:name="Grid Table 1 Light Accent 3" w:uiPriority="46"/>
+    <w:lsdException w:name="Grid Table 2 Accent 3" w:uiPriority="47"/>
+    <w:lsdException w:name="Grid Table 3 Accent 3" w:uiPriority="48"/>
+    <w:lsdException w:name="Grid Table 4 Accent 3" w:uiPriority="49"/>
+    <w:lsdException w:name="Grid Table 5 Dark Accent 3" w:uiPriority="50"/>
+    <w:lsdException w:name="Grid Table 6 Colorful Accent 3" w:uiPriority="51"/>
+    <w:lsdException w:name="Grid Table 7 Colorful Accent 3" w:uiPriority="52"/>
+    <w:lsdException w:name="Grid Table 1 Light Accent 4" w:uiPriority="46"/>
+    <w:lsdException w:name="Grid Table 2 Accent 4" w:uiPriority="47"/>
+    <w:lsdException w:name="Grid Table 3 Accent 4" w:uiPriority="48"/>
+    <w:lsdException w:name="Grid Table 4 Accent 4" w:uiPriority="49"/>
+    <w:lsdException w:name="Grid Table 5 Dark Accent 4" w:uiPriority="50"/>
+    <w:lsdException w:name="Grid Table 6 Colorful Accent 4" w:uiPriority="51"/>
+    <w:lsdException w:name="Grid Table 7 Colorful Accent 4" w:uiPriority="52"/>
+    <w:lsdException w:name="Grid Table 1 Light Accent 5" w:uiPriority="46"/>
+    <w:lsdException w:name="Grid Table 2 Accent 5" w:uiPriority="47"/>
+    <w:lsdException w:name="Grid Table 3 Accent 5" w:uiPriority="48"/>
+    <w:lsdException w:name="Grid Table 4 Accent 5" w:uiPriority="49"/>
+    <w:lsdException w:name="Grid Table 5 Dark Accent 5" w:uiPriority="50"/>
+    <w:lsdException w:name="Grid Table 6 Colorful Accent 5" w:uiPriority="51"/>
+    <w:lsdException w:name="Grid Table 7 Colorful Accent 5" w:uiPriority="52"/>
+    <w:lsdException w:name="Grid Table 1 Light Accent 6" w:uiPriority="46"/>
+    <w:lsdException w:name="Grid Table 2 Accent 6" w:uiPriority="47"/>
+    <w:lsdException w:name="Grid Table 3 Accent 6" w:uiPriority="48"/>
+    <w:lsdException w:name="Grid Table 4 Accent 6" w:uiPriority="49"/>
+    <w:lsdException w:name="Grid Table 5 Dark Accent 6" w:uiPriority="50"/>
+    <w:lsdException w:name="Grid Table 6 Colorful Accent 6" w:uiPriority="51"/>
+    <w:lsdException w:name="Grid Table 7 Colorful Accent 6" w:uiPriority="52"/>
+    <w:lsdException w:name="List Table 1 Light" w:uiPriority="46"/>
+    <w:lsdException w:name="List Table 2" w:uiPriority="47"/>
+    <w:lsdException w:name="List Table 3" w:uiPriority="48"/>
+    <w:lsdException w:name="List Table 4" w:uiPriority="49"/>
+    <w:lsdException w:name="List Table 5 Dark" w:uiPriority="50"/>
+    <w:lsdException w:name="List Table 6 Colorful" w:uiPriority="51"/>
+    <w:lsdException w:name="List Table 7 Colorful" w:uiPriority="52"/>
+    <w:lsdException w:name="List Table 1 Light Accent 1" w:uiPriority="46"/>
+    <w:lsdException w:name="List Table 2 Accent 1" w:uiPriority="47"/>
+    <w:lsdException w:name="List Table 3 Accent 1" w:uiPriority="48"/>
+    <w:lsdException w:name="List Table 4 Accent 1" w:uiPriority="49"/>
+    <w:lsdException w:name="List Table 5 Dark Accent 1" w:uiPriority="50"/>
+    <w:lsdException w:name="List Table 6 Colorful Accent 1" w:uiPriority="51"/>
+    <w:lsdException w:name="List Table 7 Colorful Accent 1" w:uiPriority="52"/>
+    <w:lsdException w:name="List Table 1 Light Accent 2" w:uiPriority="46"/>
+    <w:lsdException w:name="List Table 2 Accent 2" w:uiPriority="47"/>
+    <w:lsdException w:name="List Table 3 Accent 2" w:uiPriority="48"/>
+    <w:lsdException w:name="List Table 4 Accent 2" w:uiPriority="49"/>
+    <w:lsdException w:name="List Table 5 Dark Accent 2" w:uiPriority="50"/>
+    <w:lsdException w:name="List Table 6 Colorful Accent 2" w:uiPriority="51"/>
+    <w:lsdException w:name="List Table 7 Colorful Accent 2" w:uiPriority="52"/>
+    <w:lsdException w:name="List Table 1 Light Accent 3" w:uiPriority="46"/>
+    <w:lsdException w:name="List Table 2 Accent 3" w:uiPriority="47"/>
+    <w:lsdException w:name="List Table 3 Accent 3" w:uiPriority="48"/>
+    <w:lsdException w:name="List Table 4 Accent 3" w:uiPriority="49"/>
+    <w:lsdException w:name="List Table 5 Dark Accent 3" w:uiPriority="50"/>
+    <w:lsdException w:name="List Table 6 Colorful Accent 3" w:uiPriority="51"/>
+    <w:lsdException w:name="List Table 7 Colorful Accent 3" w:uiPriority="52"/>
+    <w:lsdException w:name="List Table 1 Light Accent 4" w:uiPriority="46"/>
+    <w:lsdException w:name="List Table 2 Accent 4" w:uiPriority="47"/>
+    <w:lsdException w:name="List Table 3 Accent 4" w:uiPriority="48"/>
+    <w:lsdException w:name="List Table 4 Accent 4" w:uiPriority="49"/>
+    <w:lsdException w:name="List Table 5 Dark Accent 4" w:uiPriority="50"/>
+    <w:lsdException w:name="List Table 6 Colorful Accent 4" w:uiPriority="51"/>
+    <w:lsdException w:name="List Table 7 Colorful Accent 4" w:uiPriority="52"/>
+    <w:lsdException w:name="List Table 1 Light Accent 5" w:uiPriority="46"/>
+    <w:lsdException w:name="List Table 2 Accent 5" w:uiPriority="47"/>
+    <w:lsdException w:name="List Table 3 Accent 5" w:uiPriority="48"/>
+    <w:lsdException w:name="List Table 4 Accent 5" w:uiPriority="49"/>
+    <w:lsdException w:name="List Table 5 Dark Accent 5" w:uiPriority="50"/>
+    <w:lsdException w:name="List Table 6 Colorful Accent 5" w:uiPriority="51"/>
+    <w:lsdException w:name="List Table 7 Colorful Accent 5" w:uiPriority="52"/>
+    <w:lsdException w:name="List Table 1 Light Accent 6" w:uiPriority="46"/>
+    <w:lsdException w:name="List Table 2 Accent 6" w:uiPriority="47"/>
+    <w:lsdException w:name="List Table 3 Accent 6" w:uiPriority="48"/>
+    <w:lsdException w:name="List Table 4 Accent 6" w:uiPriority="49"/>
+    <w:lsdException w:name="List Table 5 Dark Accent 6" w:uiPriority="50"/>
+    <w:lsdException w:name="List Table 6 Colorful Accent 6" w:uiPriority="51"/>
+    <w:lsdException w:name="List Table 7 Colorful Accent 6" w:uiPriority="52"/>
+    <w:lsdException w:name="Mention" w:semiHidden="1" w:unhideWhenUsed="1"/>
   </w:latentStyles>
   <w:style w:type="paragraph" w:default="1" w:styleId="Normal">
     <w:name w:val="Normal"/>
@@ -10146,7 +9852,7 @@
 </file>
 
 <file path=customXml/itemProps1.xml><?xml version="1.0" encoding="utf-8"?>
-<ds:datastoreItem xmlns:ds="http://schemas.openxmlformats.org/officeDocument/2006/customXml" ds:itemID="{4A335A30-DF25-492D-BA31-367FFA9D429C}">
+<ds:datastoreItem xmlns:ds="http://schemas.openxmlformats.org/officeDocument/2006/customXml" ds:itemID="{AE61721A-26FB-49BA-978F-A951B88AD2F0}">
   <ds:schemaRefs>
     <ds:schemaRef ds:uri="http://schemas.openxmlformats.org/officeDocument/2006/bibliography"/>
   </ds:schemaRefs>

</xml_diff>